<commit_message>
mise à jour du rapport et du guide d'utilisateur ajout des Idées pour la présentation.docx ajout du diagramme logique.docx de la fonction grab_object
</commit_message>
<xml_diff>
--- a/Documentations/Rapport.docx
+++ b/Documentations/Rapport.docx
@@ -299,7 +299,25 @@
         <w:rPr>
           <w:rFonts w:ascii="Roboto-Regular" w:hAnsi="Roboto-Regular" w:cs="Roboto-Regular"/>
         </w:rPr>
-        <w:t xml:space="preserve"> La création d’un serveur OPC UA virtuel a été réalisé. La communication avec le serveur est faite par un client personnalisé et est assure toutes les fonctionnalités essentielles OPC UA. Cependant, l’interfaçage avec une machine réelle n’a pas été impossible car l’école ne possède pas de contrôleur compatible.</w:t>
+        <w:t xml:space="preserve"> La création d’un serveur OPC UA virtuel a été réalisé. La communication avec le serveur est faite par un client personnalisé et assure toutes les fonctionnalités essentielles OPC UA. Cependant, l’interfaçage avec une machine réelle n’a pas été </w:t>
+      </w:r>
+      <w:r>
+        <w:rPr>
+          <w:rFonts w:ascii="Roboto-Regular" w:hAnsi="Roboto-Regular" w:cs="Roboto-Regular"/>
+        </w:rPr>
+        <w:t>possible</w:t>
+      </w:r>
+      <w:r>
+        <w:rPr>
+          <w:rFonts w:ascii="Roboto-Regular" w:hAnsi="Roboto-Regular" w:cs="Roboto-Regular"/>
+        </w:rPr>
+        <w:t xml:space="preserve"> car l’école ne possède pas de contrôleur compatible.</w:t>
+      </w:r>
+      <w:r>
+        <w:rPr>
+          <w:rFonts w:ascii="Roboto-Regular" w:hAnsi="Roboto-Regular" w:cs="Roboto-Regular"/>
+        </w:rPr>
+        <w:t xml:space="preserve"> Il a donc été décidé de faire un guide d’utilisateur pour faciliter un interfaçage futur.</w:t>
       </w:r>
     </w:p>
     <w:p/>
@@ -320,10 +338,8 @@
           <w:docGrid w:linePitch="360"/>
         </w:sectPr>
       </w:pPr>
-      <w:bookmarkStart w:id="0" w:name="_GoBack"/>
-      <w:bookmarkEnd w:id="0"/>
-    </w:p>
-    <w:bookmarkStart w:id="1" w:name="_Toc473653934" w:displacedByCustomXml="next"/>
+    </w:p>
+    <w:bookmarkStart w:id="0" w:name="_Toc473653934" w:displacedByCustomXml="next"/>
     <w:sdt>
       <w:sdtPr>
         <w:rPr>
@@ -356,7 +372,7 @@
             </w:rPr>
             <w:t>Table des matières</w:t>
           </w:r>
-          <w:bookmarkEnd w:id="1"/>
+          <w:bookmarkEnd w:id="0"/>
         </w:p>
         <w:p>
           <w:pPr>
@@ -2886,162 +2902,162 @@
       <w:pPr>
         <w:pStyle w:val="Titre1"/>
       </w:pPr>
-      <w:bookmarkStart w:id="2" w:name="_Toc473053344"/>
-      <w:bookmarkStart w:id="3" w:name="_Toc473054373"/>
-      <w:bookmarkStart w:id="4" w:name="_Toc473054543"/>
-      <w:bookmarkStart w:id="5" w:name="_Toc473653935"/>
+      <w:bookmarkStart w:id="1" w:name="_Toc473053344"/>
+      <w:bookmarkStart w:id="2" w:name="_Toc473054373"/>
+      <w:bookmarkStart w:id="3" w:name="_Toc473054543"/>
+      <w:bookmarkStart w:id="4" w:name="_Toc473653935"/>
       <w:r>
         <w:lastRenderedPageBreak/>
         <w:t>Introduction</w:t>
       </w:r>
+      <w:bookmarkEnd w:id="1"/>
       <w:bookmarkEnd w:id="2"/>
       <w:bookmarkEnd w:id="3"/>
       <w:bookmarkEnd w:id="4"/>
+    </w:p>
+    <w:p>
+      <w:r>
+        <w:t>Opc Ua est l’acronyme de « </w:t>
+      </w:r>
+      <w:r>
+        <w:t>Open Platform Communication</w:t>
+      </w:r>
+      <w:r>
+        <w:t xml:space="preserve"> </w:t>
+      </w:r>
+      <w:r>
+        <w:rPr>
+          <w:rStyle w:val="st"/>
+        </w:rPr>
+        <w:t>Unified Architecture.</w:t>
+      </w:r>
+      <w:r>
+        <w:t xml:space="preserve"> ». </w:t>
+      </w:r>
+      <w:r>
+        <w:t>C’</w:t>
+      </w:r>
+      <w:r>
+        <w:t>est un protocole de communication de mach</w:t>
+      </w:r>
+      <w:r>
+        <w:t xml:space="preserve">ine à machine développé par </w:t>
+      </w:r>
+      <w:r>
+        <w:t xml:space="preserve">la fondation OPC. </w:t>
+      </w:r>
+      <w:r>
+        <w:t xml:space="preserve">C’est </w:t>
+      </w:r>
+      <w:r>
+        <w:t>protocole standard d'intégration de systèmes et de commun</w:t>
+      </w:r>
+      <w:r>
+        <w:t>ications pour l'automatisation, l’industrie</w:t>
+      </w:r>
+      <w:r>
+        <w:t xml:space="preserve"> 4.0 et </w:t>
+      </w:r>
+      <w:r>
+        <w:t>l’internet des objets « </w:t>
+      </w:r>
+      <w:r>
+        <w:t>Internet of Things</w:t>
+      </w:r>
+      <w:r>
+        <w:t> ».</w:t>
+      </w:r>
+    </w:p>
+    <w:p>
+      <w:r>
+        <w:t>L’objectif de ce projet est d’implémenter et tester un prototype de connexion de machines en utilisant la techn</w:t>
+      </w:r>
+      <w:r>
+        <w:t xml:space="preserve">ologie OPC Unified Architecture. </w:t>
+      </w:r>
+      <w:r>
+        <w:t xml:space="preserve">Le travail s’inscrit dans une vision stratégique de la Haute Ecole Arc du « Smart and Micro </w:t>
+      </w:r>
+      <w:r>
+        <w:t>Manufacturing</w:t>
+      </w:r>
+      <w:r>
+        <w:t xml:space="preserve"> » visant à soutenir les industriels de l’arc jurassien à faire face à la concurrence mondiale dans ce domaine.</w:t>
+      </w:r>
+    </w:p>
+    <w:p/>
+    <w:p>
+      <w:pPr>
+        <w:pStyle w:val="Titre1"/>
+      </w:pPr>
+      <w:bookmarkStart w:id="5" w:name="_Toc473054374"/>
+      <w:bookmarkStart w:id="6" w:name="_Toc473054544"/>
+      <w:bookmarkStart w:id="7" w:name="_Toc473653936"/>
+      <w:r>
+        <w:t>Rappel du cahier des charges</w:t>
+      </w:r>
       <w:bookmarkEnd w:id="5"/>
-    </w:p>
-    <w:p>
-      <w:r>
-        <w:t>Opc Ua est l’acronyme de « </w:t>
-      </w:r>
-      <w:r>
-        <w:t>Open Platform Communication</w:t>
+      <w:bookmarkEnd w:id="6"/>
+      <w:r>
+        <w:t xml:space="preserve"> du projet</w:t>
+      </w:r>
+      <w:bookmarkEnd w:id="7"/>
+    </w:p>
+    <w:p/>
+    <w:p>
+      <w:pPr>
+        <w:pStyle w:val="Titre2"/>
+      </w:pPr>
+      <w:bookmarkStart w:id="8" w:name="_Toc473653937"/>
+      <w:r>
+        <w:t xml:space="preserve">Automatisation </w:t>
+      </w:r>
+      <w:r>
+        <w:t>complète</w:t>
       </w:r>
       <w:r>
         <w:t xml:space="preserve"> </w:t>
       </w:r>
       <w:r>
-        <w:rPr>
-          <w:rStyle w:val="st"/>
-        </w:rPr>
-        <w:t>Unified Architecture.</w:t>
-      </w:r>
-      <w:r>
-        <w:t xml:space="preserve"> ». </w:t>
-      </w:r>
-      <w:r>
-        <w:t>C’</w:t>
-      </w:r>
-      <w:r>
-        <w:t>est un protocole de communication de mach</w:t>
-      </w:r>
-      <w:r>
-        <w:t xml:space="preserve">ine à machine développé par </w:t>
-      </w:r>
-      <w:r>
-        <w:t xml:space="preserve">la fondation OPC. </w:t>
-      </w:r>
-      <w:r>
-        <w:t xml:space="preserve">C’est </w:t>
-      </w:r>
-      <w:r>
-        <w:t>protocole standard d'intégration de systèmes et de commun</w:t>
-      </w:r>
-      <w:r>
-        <w:t>ications pour l'automatisation, l’industrie</w:t>
-      </w:r>
-      <w:r>
-        <w:t xml:space="preserve"> 4.0 et </w:t>
-      </w:r>
-      <w:r>
-        <w:t>l’internet des objets « </w:t>
-      </w:r>
-      <w:r>
-        <w:t>Internet of Things</w:t>
-      </w:r>
-      <w:r>
-        <w:t> ».</w:t>
-      </w:r>
-    </w:p>
-    <w:p>
-      <w:r>
-        <w:t>L’objectif de ce projet est d’implémenter et tester un prototype de connexion de machines en utilisant la techn</w:t>
-      </w:r>
-      <w:r>
-        <w:t xml:space="preserve">ologie OPC Unified Architecture. </w:t>
-      </w:r>
-      <w:r>
-        <w:t xml:space="preserve">Le travail s’inscrit dans une vision stratégique de la Haute Ecole Arc du « Smart and Micro </w:t>
-      </w:r>
-      <w:r>
-        <w:t>Manufacturing</w:t>
-      </w:r>
-      <w:r>
-        <w:t xml:space="preserve"> » visant à soutenir les industriels de l’arc jurassien à faire face à la concurrence mondiale dans ce domaine.</w:t>
+        <w:t>d’un prototype</w:t>
+      </w:r>
+      <w:bookmarkEnd w:id="8"/>
+    </w:p>
+    <w:p>
+      <w:r>
+        <w:t>On automatise la fabrication additive et réalise une ligne de fabrication interconnectée dans laquelle les informations circulent en continu pour la personnalisation de pièces de série avec des technologies Industrie 4.0. Un robot à sept axes établit l'interconnexion entre la presse à injecter et la machine de fabrication additive, un autre robot (ou le même pour les besoins du prototype) reprend la pièce à la sortie de la machine de fabrication additive pour l’amener à une machine d’usinage 5-axes en vue d’une opération de reprise. Les pièces sont ensuite contrôlées par vision dans un labo de métrologie (manutention par l’homme dans un premier temps), la machine de mesure fournit cependant les résultats sur une page internet spécifique.</w:t>
+      </w:r>
+    </w:p>
+    <w:p>
+      <w:r>
+        <w:t>Une fois que la presse a injecté une poignée en plastique sur des ciseaux de bureau et qu'un code Datamatrix a été inscrit, le robot à sept axes retire la pièce et son support de la bande transporteuse de la cellule d'injection. La paire de ciseaux est identifiée par scanner grâce à son code et l'étape de production suivante commence. Le robot charge/décharge la chambre de fabrication. La machine de fabrication additive ajoute une forme 3D en plastique personnalisée sur la poignée de ciseaux.</w:t>
+      </w:r>
+    </w:p>
+    <w:p>
+      <w:r>
+        <w:t>Le robot charge/décharge ensuite la pièce ainsi personnalisée pour l’amener sur une machine d’usinage 5-axes en vue d’une opération de reprise.</w:t>
+      </w:r>
+    </w:p>
+    <w:p>
+      <w:r>
+        <w:t>Une pièce unique de taille de lot 1 est ainsi produite.</w:t>
+      </w:r>
+    </w:p>
+    <w:p>
+      <w:r>
+        <w:t>Avant la remise des pièces par le robot, elles sont soumises à un contrôle qualité par vision.</w:t>
       </w:r>
     </w:p>
     <w:p/>
     <w:p>
       <w:pPr>
-        <w:pStyle w:val="Titre1"/>
-      </w:pPr>
-      <w:bookmarkStart w:id="6" w:name="_Toc473054374"/>
-      <w:bookmarkStart w:id="7" w:name="_Toc473054544"/>
-      <w:bookmarkStart w:id="8" w:name="_Toc473653936"/>
-      <w:r>
-        <w:t>Rappel du cahier des charges</w:t>
-      </w:r>
-      <w:bookmarkEnd w:id="6"/>
-      <w:bookmarkEnd w:id="7"/>
-      <w:r>
-        <w:t xml:space="preserve"> du projet</w:t>
-      </w:r>
-      <w:bookmarkEnd w:id="8"/>
-    </w:p>
-    <w:p/>
-    <w:p>
-      <w:pPr>
         <w:pStyle w:val="Titre2"/>
       </w:pPr>
-      <w:bookmarkStart w:id="9" w:name="_Toc473653937"/>
-      <w:r>
-        <w:t xml:space="preserve">Automatisation </w:t>
-      </w:r>
-      <w:r>
-        <w:t>complète</w:t>
-      </w:r>
-      <w:r>
-        <w:t xml:space="preserve"> </w:t>
-      </w:r>
-      <w:r>
-        <w:t>d’un prototype</w:t>
+      <w:bookmarkStart w:id="9" w:name="_Toc473653938"/>
+      <w:r>
+        <w:t>Contraintes</w:t>
       </w:r>
       <w:bookmarkEnd w:id="9"/>
-    </w:p>
-    <w:p>
-      <w:r>
-        <w:t>On automatise la fabrication additive et réalise une ligne de fabrication interconnectée dans laquelle les informations circulent en continu pour la personnalisation de pièces de série avec des technologies Industrie 4.0. Un robot à sept axes établit l'interconnexion entre la presse à injecter et la machine de fabrication additive, un autre robot (ou le même pour les besoins du prototype) reprend la pièce à la sortie de la machine de fabrication additive pour l’amener à une machine d’usinage 5-axes en vue d’une opération de reprise. Les pièces sont ensuite contrôlées par vision dans un labo de métrologie (manutention par l’homme dans un premier temps), la machine de mesure fournit cependant les résultats sur une page internet spécifique.</w:t>
-      </w:r>
-    </w:p>
-    <w:p>
-      <w:r>
-        <w:t>Une fois que la presse a injecté une poignée en plastique sur des ciseaux de bureau et qu'un code Datamatrix a été inscrit, le robot à sept axes retire la pièce et son support de la bande transporteuse de la cellule d'injection. La paire de ciseaux est identifiée par scanner grâce à son code et l'étape de production suivante commence. Le robot charge/décharge la chambre de fabrication. La machine de fabrication additive ajoute une forme 3D en plastique personnalisée sur la poignée de ciseaux.</w:t>
-      </w:r>
-    </w:p>
-    <w:p>
-      <w:r>
-        <w:t>Le robot charge/décharge ensuite la pièce ainsi personnalisée pour l’amener sur une machine d’usinage 5-axes en vue d’une opération de reprise.</w:t>
-      </w:r>
-    </w:p>
-    <w:p>
-      <w:r>
-        <w:t>Une pièce unique de taille de lot 1 est ainsi produite.</w:t>
-      </w:r>
-    </w:p>
-    <w:p>
-      <w:r>
-        <w:t>Avant la remise des pièces par le robot, elles sont soumises à un contrôle qualité par vision.</w:t>
-      </w:r>
-    </w:p>
-    <w:p/>
-    <w:p>
-      <w:pPr>
-        <w:pStyle w:val="Titre2"/>
-      </w:pPr>
-      <w:bookmarkStart w:id="10" w:name="_Toc473653938"/>
-      <w:r>
-        <w:t>Contraintes</w:t>
-      </w:r>
-      <w:bookmarkEnd w:id="10"/>
     </w:p>
     <w:p>
       <w:pPr>
@@ -3263,104 +3279,104 @@
       <w:pPr>
         <w:pStyle w:val="Titre2"/>
       </w:pPr>
-      <w:bookmarkStart w:id="11" w:name="_Toc473053345"/>
-      <w:bookmarkStart w:id="12" w:name="_Toc473054375"/>
-      <w:bookmarkStart w:id="13" w:name="_Toc473054545"/>
-      <w:bookmarkStart w:id="14" w:name="_Toc473653939"/>
+      <w:bookmarkStart w:id="10" w:name="_Toc473053345"/>
+      <w:bookmarkStart w:id="11" w:name="_Toc473054375"/>
+      <w:bookmarkStart w:id="12" w:name="_Toc473054545"/>
+      <w:bookmarkStart w:id="13" w:name="_Toc473653939"/>
       <w:r>
         <w:t>Méthodologie</w:t>
       </w:r>
+      <w:bookmarkEnd w:id="10"/>
       <w:bookmarkEnd w:id="11"/>
       <w:bookmarkEnd w:id="12"/>
       <w:bookmarkEnd w:id="13"/>
+    </w:p>
+    <w:p>
+      <w:r>
+        <w:t>Dans un premier temps j’ai étudié le fonctionnement du protocole</w:t>
+      </w:r>
+      <w:r>
+        <w:t xml:space="preserve"> Opc </w:t>
+      </w:r>
+      <w:r>
+        <w:t>Ua.</w:t>
+      </w:r>
+    </w:p>
+    <w:p>
+      <w:r>
+        <w:t xml:space="preserve">Dans un deuxième temps, j’ai cherché une implémentation fonctionnelle et </w:t>
+      </w:r>
+      <w:r>
+        <w:t>pratique d’utilisation.</w:t>
+      </w:r>
+    </w:p>
+    <w:p>
+      <w:r>
+        <w:t>Troisièmement, j’ai appris à m’en servir afin de faire fonctionner un système client et serveur capable de communiquer au travers du protocole</w:t>
+      </w:r>
+      <w:r>
+        <w:t xml:space="preserve"> Opc </w:t>
+      </w:r>
+      <w:r>
+        <w:t>Ua.</w:t>
+      </w:r>
+    </w:p>
+    <w:p>
+      <w:r>
+        <w:t>Finalement, j’ai étudié la spécificité des machines à interfacer.</w:t>
+      </w:r>
+    </w:p>
+    <w:p/>
+    <w:p>
+      <w:pPr>
+        <w:pStyle w:val="Titre1"/>
+      </w:pPr>
+      <w:bookmarkStart w:id="14" w:name="_Toc473054377"/>
+      <w:bookmarkStart w:id="15" w:name="_Toc473054547"/>
+      <w:bookmarkStart w:id="16" w:name="_Toc473653940"/>
+      <w:r>
+        <w:t>Analyse</w:t>
+      </w:r>
       <w:bookmarkEnd w:id="14"/>
-    </w:p>
-    <w:p>
-      <w:r>
-        <w:t>Dans un premier temps j’ai étudié le fonctionnement du protocole</w:t>
-      </w:r>
-      <w:r>
-        <w:t xml:space="preserve"> Opc </w:t>
-      </w:r>
-      <w:r>
-        <w:t>Ua.</w:t>
-      </w:r>
-    </w:p>
-    <w:p>
-      <w:r>
-        <w:t xml:space="preserve">Dans un deuxième temps, j’ai cherché une implémentation fonctionnelle et </w:t>
-      </w:r>
-      <w:r>
-        <w:t>pratique d’utilisation.</w:t>
-      </w:r>
-    </w:p>
-    <w:p>
-      <w:r>
-        <w:t>Troisièmement, j’ai appris à m’en servir afin de faire fonctionner un système client et serveur capable de communiquer au travers du protocole</w:t>
-      </w:r>
-      <w:r>
-        <w:t xml:space="preserve"> Opc </w:t>
-      </w:r>
-      <w:r>
-        <w:t>Ua.</w:t>
-      </w:r>
-    </w:p>
-    <w:p>
-      <w:r>
-        <w:t>Finalement, j’ai étudié la spécificité des machines à interfacer.</w:t>
-      </w:r>
-    </w:p>
-    <w:p/>
-    <w:p>
-      <w:pPr>
-        <w:pStyle w:val="Titre1"/>
-      </w:pPr>
-      <w:bookmarkStart w:id="15" w:name="_Toc473054377"/>
-      <w:bookmarkStart w:id="16" w:name="_Toc473054547"/>
-      <w:bookmarkStart w:id="17" w:name="_Toc473653940"/>
-      <w:r>
-        <w:t>Analyse</w:t>
-      </w:r>
       <w:bookmarkEnd w:id="15"/>
       <w:bookmarkEnd w:id="16"/>
+    </w:p>
+    <w:p>
+      <w:r>
+        <w:t xml:space="preserve">Dans cette partie, </w:t>
+      </w:r>
+      <w:r>
+        <w:t xml:space="preserve">je vais détailler la technologie Opc-Ua et </w:t>
+      </w:r>
+      <w:r>
+        <w:t xml:space="preserve">les diverses possibilités étudiées sur les </w:t>
+      </w:r>
+      <w:r>
+        <w:t xml:space="preserve">implémentations existantes à utiliser pour le </w:t>
+      </w:r>
+      <w:r>
+        <w:t>projet seront détaillées. L</w:t>
+      </w:r>
+      <w:r>
+        <w:t>e choix définitif sera justifié.</w:t>
+      </w:r>
+    </w:p>
+    <w:p/>
+    <w:p>
+      <w:pPr>
+        <w:pStyle w:val="Titre2"/>
+      </w:pPr>
+      <w:bookmarkStart w:id="17" w:name="_Toc473053346"/>
+      <w:bookmarkStart w:id="18" w:name="_Toc473054376"/>
+      <w:bookmarkStart w:id="19" w:name="_Toc473054546"/>
+      <w:bookmarkStart w:id="20" w:name="_Toc473653941"/>
+      <w:r>
+        <w:t>Spécification OPC UA</w:t>
+      </w:r>
       <w:bookmarkEnd w:id="17"/>
-    </w:p>
-    <w:p>
-      <w:r>
-        <w:t xml:space="preserve">Dans cette partie, </w:t>
-      </w:r>
-      <w:r>
-        <w:t xml:space="preserve">je vais détailler la technologie Opc-Ua et </w:t>
-      </w:r>
-      <w:r>
-        <w:t xml:space="preserve">les diverses possibilités étudiées sur les </w:t>
-      </w:r>
-      <w:r>
-        <w:t xml:space="preserve">implémentations existantes à utiliser pour le </w:t>
-      </w:r>
-      <w:r>
-        <w:t>projet seront détaillées. L</w:t>
-      </w:r>
-      <w:r>
-        <w:t>e choix définitif sera justifié.</w:t>
-      </w:r>
-    </w:p>
-    <w:p/>
-    <w:p>
-      <w:pPr>
-        <w:pStyle w:val="Titre2"/>
-      </w:pPr>
-      <w:bookmarkStart w:id="18" w:name="_Toc473053346"/>
-      <w:bookmarkStart w:id="19" w:name="_Toc473054376"/>
-      <w:bookmarkStart w:id="20" w:name="_Toc473054546"/>
-      <w:bookmarkStart w:id="21" w:name="_Toc473653941"/>
-      <w:r>
-        <w:t>Spécification OPC UA</w:t>
-      </w:r>
       <w:bookmarkEnd w:id="18"/>
       <w:bookmarkEnd w:id="19"/>
       <w:bookmarkEnd w:id="20"/>
-      <w:bookmarkEnd w:id="21"/>
     </w:p>
     <w:p>
       <w:r>
@@ -3405,16 +3421,24 @@
           <w:lang w:val="en-US"/>
         </w:rPr>
       </w:pPr>
+      <w:proofErr w:type="spellStart"/>
       <w:r>
         <w:rPr>
           <w:lang w:val="en-US"/>
         </w:rPr>
-        <w:t>En résumé:</w:t>
-      </w:r>
+        <w:t>En</w:t>
+      </w:r>
+      <w:proofErr w:type="spellEnd"/>
       <w:r>
         <w:rPr>
           <w:lang w:val="en-US"/>
         </w:rPr>
+        <w:t xml:space="preserve"> résumé:</w:t>
+      </w:r>
+      <w:r>
+        <w:rPr>
+          <w:lang w:val="en-US"/>
+        </w:rPr>
         <w:t xml:space="preserve"> D</w:t>
       </w:r>
       <w:r>
@@ -3482,9 +3506,9 @@
       <w:r>
         <w:t xml:space="preserve"> protocole TCP/IP</w:t>
       </w:r>
-      <w:bookmarkStart w:id="22" w:name="_Toc473053347"/>
-      <w:bookmarkStart w:id="23" w:name="_Toc473054378"/>
-      <w:bookmarkStart w:id="24" w:name="_Toc473054548"/>
+      <w:bookmarkStart w:id="21" w:name="_Toc473053347"/>
+      <w:bookmarkStart w:id="22" w:name="_Toc473054378"/>
+      <w:bookmarkStart w:id="23" w:name="_Toc473054548"/>
       <w:r>
         <w:t xml:space="preserve"> puis une surcouche en SSL, http ou https est ajoutée.</w:t>
       </w:r>
@@ -3516,658 +3540,789 @@
       <w:pPr>
         <w:pStyle w:val="Titre2"/>
       </w:pPr>
-      <w:bookmarkStart w:id="25" w:name="_Toc473653942"/>
+      <w:bookmarkStart w:id="24" w:name="_Toc473653942"/>
       <w:r>
         <w:t>Fonctionnement de OPC UA</w:t>
       </w:r>
+      <w:bookmarkEnd w:id="24"/>
+    </w:p>
+    <w:p>
+      <w:pPr>
+        <w:pStyle w:val="Titre3"/>
+      </w:pPr>
+      <w:bookmarkStart w:id="25" w:name="_Toc473653943"/>
+      <w:r>
+        <w:t>NodeId</w:t>
+      </w:r>
       <w:bookmarkEnd w:id="25"/>
     </w:p>
     <w:p>
+      <w:r>
+        <w:t>Chaque entité dans l'espace d'adressage est un nœud. Pour identifier un nœud de manière unique, chaque nœud possède un NodeId, qui est toujours composé de trois éléments :</w:t>
+      </w:r>
+    </w:p>
+    <w:p>
+      <w:pPr>
+        <w:pStyle w:val="Titre4"/>
+      </w:pPr>
+      <w:r>
+        <w:t>NamespaceIndex</w:t>
+      </w:r>
+    </w:p>
+    <w:p>
+      <w:r>
+        <w:t>Représente l'index utilisé par un serveur UA OPC pour référencer l’URI (Uniform Ressource Identifier) de l’espace de noms donné. L'URI de l’espace de noms identifie la convention de nommage définissant les identifiants de NodeIds. Ils sont stockés dans le tableau nommé namespace ou namespace table). Les index d'espace de noms sont des valeurs numériques utilisées pour identifier des espaces de noms afin d'optimiser le transfert et le traitement.</w:t>
+      </w:r>
+    </w:p>
+    <w:p>
+      <w:pPr>
+        <w:pStyle w:val="Titre4"/>
+      </w:pPr>
+      <w:r>
+        <w:t>IdentifierType</w:t>
+      </w:r>
+    </w:p>
+    <w:p>
+      <w:r>
+        <w:t xml:space="preserve">Représente le format et le type de données de </w:t>
+      </w:r>
+      <w:r>
+        <w:t>l’identifiant</w:t>
+      </w:r>
+      <w:r>
+        <w:t xml:space="preserve">. Il peut s'agir d'une valeur numérique, d'une chaîne, d'un </w:t>
+      </w:r>
+      <w:r>
+        <w:t>l’ide</w:t>
+      </w:r>
+      <w:r>
+        <w:t>ntifiant</w:t>
+      </w:r>
+      <w:r>
+        <w:t xml:space="preserve"> unique (GUID) ou d'une valeur opaque (un format d'espace de nommage spécifique dans une chaîne de</w:t>
+      </w:r>
+      <w:r>
+        <w:t xml:space="preserve"> Byte). Le format le plus utilisé est le format numérique car c’est le moins gourmand en ressource et le</w:t>
+      </w:r>
+      <w:r>
+        <w:t xml:space="preserve"> plus rapides à résoudre</w:t>
+      </w:r>
+      <w:r>
+        <w:t xml:space="preserve"> par le serveur.</w:t>
+      </w:r>
+    </w:p>
+    <w:p>
+      <w:pPr>
+        <w:pStyle w:val="Titre4"/>
+      </w:pPr>
+      <w:r>
+        <w:t>Identificateur</w:t>
+      </w:r>
+    </w:p>
+    <w:p>
+      <w:r>
+        <w:t>Représente l’identificateur</w:t>
+      </w:r>
+      <w:r>
+        <w:t xml:space="preserve"> d'un nœud dans l'espace d'adressage d'un serveur OPC UA.</w:t>
+      </w:r>
+      <w:r>
+        <w:t xml:space="preserve"> Exemple : </w:t>
+      </w:r>
+      <w:commentRangeStart w:id="26"/>
+      <w:proofErr w:type="spellStart"/>
+      <w:r>
+        <w:t>NumericalNode</w:t>
+      </w:r>
+      <w:proofErr w:type="spellEnd"/>
+      <w:r>
+        <w:t xml:space="preserve"> </w:t>
+      </w:r>
+      <w:commentRangeEnd w:id="26"/>
+      <w:r>
+        <w:rPr>
+          <w:rStyle w:val="Marquedecommentaire"/>
+        </w:rPr>
+        <w:commentReference w:id="26"/>
+      </w:r>
+      <w:r>
+        <w:t>(ns=2, i=3) référence le nœud dont l’identifiant numérique est « 3 » au sein de l’espace de nom dont l’index est « 2 ».</w:t>
+      </w:r>
+    </w:p>
+    <w:p>
       <w:pPr>
         <w:pStyle w:val="Titre3"/>
       </w:pPr>
-      <w:bookmarkStart w:id="26" w:name="_Toc473653943"/>
-      <w:r>
-        <w:t>NodeId</w:t>
-      </w:r>
-      <w:bookmarkEnd w:id="26"/>
-    </w:p>
-    <w:p>
-      <w:r>
-        <w:t>Chaque entité dans l'espace d'adressage est un nœud. Pour identifier un nœud de manière unique, chaque nœud possède un NodeId, qui est toujours composé de trois éléments :</w:t>
+      <w:bookmarkStart w:id="27" w:name="_Toc473653944"/>
+      <w:proofErr w:type="spellStart"/>
+      <w:r>
+        <w:t>Node</w:t>
+      </w:r>
+      <w:bookmarkEnd w:id="27"/>
+      <w:proofErr w:type="spellEnd"/>
+    </w:p>
+    <w:p>
+      <w:pPr>
+        <w:rPr>
+          <w:lang w:eastAsia="fr-FR"/>
+        </w:rPr>
+      </w:pPr>
+      <w:r>
+        <w:rPr>
+          <w:lang w:eastAsia="fr-FR"/>
+        </w:rPr>
+        <w:t xml:space="preserve">Il existe </w:t>
+      </w:r>
+      <w:r>
+        <w:rPr>
+          <w:lang w:eastAsia="fr-FR"/>
+        </w:rPr>
+        <w:t>plusieurs types</w:t>
+      </w:r>
+      <w:r>
+        <w:rPr>
+          <w:lang w:eastAsia="fr-FR"/>
+        </w:rPr>
+        <w:t xml:space="preserve"> de nœuds. Nous allons nous intéresser au nœud capable de stocker </w:t>
+      </w:r>
+      <w:r>
+        <w:rPr>
+          <w:lang w:eastAsia="fr-FR"/>
+        </w:rPr>
+        <w:t>des informations</w:t>
+      </w:r>
+      <w:r>
+        <w:rPr>
+          <w:lang w:eastAsia="fr-FR"/>
+        </w:rPr>
+        <w:t xml:space="preserve"> et feron</w:t>
+      </w:r>
+      <w:r>
+        <w:rPr>
+          <w:lang w:eastAsia="fr-FR"/>
+        </w:rPr>
+        <w:t>s ici abstraction des nœuds représentant des types de donnée.</w:t>
       </w:r>
     </w:p>
     <w:p>
       <w:pPr>
         <w:pStyle w:val="Titre4"/>
-      </w:pPr>
-      <w:r>
-        <w:t>NamespaceIndex</w:t>
-      </w:r>
-    </w:p>
-    <w:p>
-      <w:r>
-        <w:t>Représente l'index utilisé par un serveur UA OPC pour référencer l’URI (Uniform Ressource Identifier) de l’espace de noms donné. L'URI de l’espace de noms identifie la convention de nommage définissant les identifiants de NodeIds. Ils sont stockés dans le tableau nommé namespace ou namespace table). Les index d'espace de noms sont des valeurs numériques utilisées pour identifier des espaces de noms afin d'optimiser le transfert et le traitement.</w:t>
-      </w:r>
+        <w:rPr>
+          <w:lang w:eastAsia="fr-FR"/>
+        </w:rPr>
+      </w:pPr>
+      <w:r>
+        <w:rPr>
+          <w:lang w:eastAsia="fr-FR"/>
+        </w:rPr>
+        <w:t>Object</w:t>
+      </w:r>
+    </w:p>
+    <w:p>
+      <w:pPr>
+        <w:rPr>
+          <w:lang w:eastAsia="fr-FR"/>
+        </w:rPr>
+      </w:pPr>
+      <w:r>
+        <w:rPr>
+          <w:lang w:eastAsia="fr-FR"/>
+        </w:rPr>
+        <w:t>L'objectif principal de cette classe est de fournir au serveur un moyen standard de représenter des objets à aux clients</w:t>
+      </w:r>
+      <w:r>
+        <w:rPr>
+          <w:lang w:eastAsia="fr-FR"/>
+        </w:rPr>
+        <w:t>.</w:t>
+      </w:r>
+    </w:p>
+    <w:p>
+      <w:pPr>
+        <w:rPr>
+          <w:lang w:eastAsia="fr-FR"/>
+        </w:rPr>
+      </w:pPr>
     </w:p>
     <w:p>
       <w:pPr>
         <w:pStyle w:val="Titre4"/>
-      </w:pPr>
-      <w:r>
-        <w:t>IdentifierType</w:t>
-      </w:r>
-    </w:p>
-    <w:p>
-      <w:r>
-        <w:t xml:space="preserve">Représente le format et le type de données de </w:t>
-      </w:r>
-      <w:r>
-        <w:t>l’identifiant</w:t>
-      </w:r>
-      <w:r>
-        <w:t xml:space="preserve">. Il peut s'agir d'une valeur numérique, d'une chaîne, d'un </w:t>
-      </w:r>
-      <w:r>
-        <w:t>l’ide</w:t>
-      </w:r>
-      <w:r>
-        <w:t>ntifiant</w:t>
-      </w:r>
-      <w:r>
-        <w:t xml:space="preserve"> unique (GUID) ou d'une valeur opaque (un format d'espace de nommage spécifique dans une chaîne de</w:t>
-      </w:r>
-      <w:r>
-        <w:t xml:space="preserve"> Byte). Le format le plus utilisé est le format numérique car c’est le moins gourmand en ressource et le</w:t>
-      </w:r>
-      <w:r>
-        <w:t xml:space="preserve"> plus rapides à résoudre</w:t>
-      </w:r>
-      <w:r>
-        <w:t xml:space="preserve"> par le serveur.</w:t>
-      </w:r>
+        <w:rPr>
+          <w:lang w:eastAsia="fr-FR"/>
+        </w:rPr>
+      </w:pPr>
+      <w:r>
+        <w:rPr>
+          <w:lang w:eastAsia="fr-FR"/>
+        </w:rPr>
+        <w:t>Variable</w:t>
+      </w:r>
+    </w:p>
+    <w:p>
+      <w:pPr>
+        <w:rPr>
+          <w:lang w:eastAsia="fr-FR"/>
+        </w:rPr>
+      </w:pPr>
+      <w:r>
+        <w:rPr>
+          <w:lang w:eastAsia="fr-FR"/>
+        </w:rPr>
+        <w:t>Une variable est un nœud qui possède les même</w:t>
+      </w:r>
+      <w:r>
+        <w:rPr>
+          <w:lang w:eastAsia="fr-FR"/>
+        </w:rPr>
+        <w:t>s</w:t>
+      </w:r>
+      <w:r>
+        <w:rPr>
+          <w:lang w:eastAsia="fr-FR"/>
+        </w:rPr>
+        <w:t xml:space="preserve"> possibilité</w:t>
+      </w:r>
+      <w:r>
+        <w:rPr>
+          <w:lang w:eastAsia="fr-FR"/>
+        </w:rPr>
+        <w:t>s</w:t>
+      </w:r>
+      <w:r>
+        <w:rPr>
+          <w:lang w:eastAsia="fr-FR"/>
+        </w:rPr>
+        <w:t xml:space="preserve"> qu’un objet mais ajoute la possibilité de stocker des données.</w:t>
+      </w:r>
+    </w:p>
+    <w:p>
+      <w:pPr>
+        <w:rPr>
+          <w:lang w:eastAsia="fr-FR"/>
+        </w:rPr>
+      </w:pPr>
     </w:p>
     <w:p>
       <w:pPr>
         <w:pStyle w:val="Titre4"/>
-      </w:pPr>
-      <w:r>
-        <w:t>Identificateur</w:t>
-      </w:r>
-    </w:p>
-    <w:p>
-      <w:r>
-        <w:t>Représente l’identificateur</w:t>
-      </w:r>
-      <w:r>
-        <w:t xml:space="preserve"> d'un nœud dans l'espace d'adressage d'un serveur OPC UA.</w:t>
-      </w:r>
-      <w:r>
-        <w:t xml:space="preserve"> Exemple : </w:t>
-      </w:r>
-      <w:commentRangeStart w:id="27"/>
-      <w:r>
-        <w:t xml:space="preserve">NumericalNode </w:t>
-      </w:r>
-      <w:commentRangeEnd w:id="27"/>
-      <w:r>
-        <w:rPr>
-          <w:rStyle w:val="Marquedecommentaire"/>
-        </w:rPr>
-        <w:commentReference w:id="27"/>
-      </w:r>
-      <w:r>
-        <w:t>(ns=2, i=3) référence le nœud dont l’identifiant numérique est « 3 » au sein de l’espace de nom dont l’index est « 2 ».</w:t>
-      </w:r>
-    </w:p>
+        <w:rPr>
+          <w:lang w:eastAsia="fr-FR"/>
+        </w:rPr>
+      </w:pPr>
+      <w:proofErr w:type="spellStart"/>
+      <w:r>
+        <w:rPr>
+          <w:lang w:eastAsia="fr-FR"/>
+        </w:rPr>
+        <w:t>Property</w:t>
+      </w:r>
+      <w:proofErr w:type="spellEnd"/>
+    </w:p>
+    <w:p>
+      <w:pPr>
+        <w:rPr>
+          <w:lang w:eastAsia="fr-FR"/>
+        </w:rPr>
+      </w:pPr>
+      <w:r>
+        <w:rPr>
+          <w:lang w:eastAsia="fr-FR"/>
+        </w:rPr>
+        <w:t>Une propriété possède les mêmes attributs que le nœud variable. Cependant ses types des données ne sont pas obligatoirement des types issus de la spécification OPC UA. Le serveur peut définir ses propres types de données.</w:t>
+      </w:r>
+    </w:p>
+    <w:p>
+      <w:pPr>
+        <w:rPr>
+          <w:lang w:eastAsia="fr-FR"/>
+        </w:rPr>
+      </w:pPr>
+    </w:p>
+    <w:p>
+      <w:pPr>
+        <w:pStyle w:val="Titre4"/>
+        <w:rPr>
+          <w:lang w:eastAsia="fr-FR"/>
+        </w:rPr>
+      </w:pPr>
+      <w:proofErr w:type="spellStart"/>
+      <w:r>
+        <w:rPr>
+          <w:lang w:eastAsia="fr-FR"/>
+        </w:rPr>
+        <w:t>Methode</w:t>
+      </w:r>
+      <w:proofErr w:type="spellEnd"/>
+    </w:p>
+    <w:p>
+      <w:pPr>
+        <w:rPr>
+          <w:lang w:eastAsia="fr-FR"/>
+        </w:rPr>
+      </w:pPr>
+      <w:r>
+        <w:rPr>
+          <w:lang w:eastAsia="fr-FR"/>
+        </w:rPr>
+        <w:t xml:space="preserve">Une méthode permet d’appeler une fonction du serveur. </w:t>
+      </w:r>
+      <w:r>
+        <w:rPr>
+          <w:lang w:eastAsia="fr-FR"/>
+        </w:rPr>
+        <w:t>Il est possible de configurer une méthode avec des arguments de n’importe quels types.</w:t>
+      </w:r>
+    </w:p>
+    <w:p/>
     <w:p>
       <w:pPr>
         <w:pStyle w:val="Titre3"/>
       </w:pPr>
-      <w:bookmarkStart w:id="28" w:name="_Toc473653944"/>
-      <w:r>
-        <w:t>Node</w:t>
+      <w:bookmarkStart w:id="28" w:name="_Toc473653945"/>
+      <w:r>
+        <w:t>OPC UA Concept d'abonnement</w:t>
       </w:r>
       <w:bookmarkEnd w:id="28"/>
     </w:p>
     <w:p>
-      <w:pPr>
-        <w:rPr>
-          <w:lang w:eastAsia="fr-FR"/>
-        </w:rPr>
-      </w:pPr>
-      <w:r>
-        <w:rPr>
-          <w:lang w:eastAsia="fr-FR"/>
-        </w:rPr>
-        <w:t xml:space="preserve">Il existe </w:t>
-      </w:r>
-      <w:r>
-        <w:rPr>
-          <w:lang w:eastAsia="fr-FR"/>
-        </w:rPr>
-        <w:t>plusieurs types</w:t>
-      </w:r>
-      <w:r>
-        <w:rPr>
-          <w:lang w:eastAsia="fr-FR"/>
-        </w:rPr>
-        <w:t xml:space="preserve"> de nœuds. Nous allons nous intéresser au nœud capable de stocker </w:t>
-      </w:r>
-      <w:r>
-        <w:rPr>
-          <w:lang w:eastAsia="fr-FR"/>
-        </w:rPr>
-        <w:t>des informations</w:t>
-      </w:r>
-      <w:r>
-        <w:rPr>
-          <w:lang w:eastAsia="fr-FR"/>
-        </w:rPr>
-        <w:t xml:space="preserve"> et feron</w:t>
-      </w:r>
-      <w:r>
-        <w:rPr>
-          <w:lang w:eastAsia="fr-FR"/>
-        </w:rPr>
-        <w:t>s ici abstraction des nœuds représentant des types de donnée.</w:t>
-      </w:r>
-    </w:p>
-    <w:p>
-      <w:pPr>
-        <w:pStyle w:val="Titre4"/>
-        <w:rPr>
-          <w:lang w:eastAsia="fr-FR"/>
-        </w:rPr>
-      </w:pPr>
-      <w:r>
-        <w:rPr>
-          <w:lang w:eastAsia="fr-FR"/>
-        </w:rPr>
-        <w:t>Object</w:t>
-      </w:r>
-    </w:p>
-    <w:p>
-      <w:pPr>
-        <w:rPr>
-          <w:lang w:eastAsia="fr-FR"/>
-        </w:rPr>
-      </w:pPr>
-      <w:r>
-        <w:rPr>
-          <w:lang w:eastAsia="fr-FR"/>
-        </w:rPr>
-        <w:t>L'objectif principal de cette classe est de fournir au serveur un moyen standard de représenter des objets à aux clients</w:t>
-      </w:r>
-      <w:r>
-        <w:rPr>
-          <w:lang w:eastAsia="fr-FR"/>
-        </w:rPr>
+      <w:r>
+        <w:t xml:space="preserve">Un client peut s'abonner à différents types d'informations fournies par un serveur OPC UA. Le but d'une souscription est de regrouper ces sources d'information, appelées </w:t>
+      </w:r>
+      <w:r>
+        <w:t>« </w:t>
+      </w:r>
+      <w:proofErr w:type="spellStart"/>
+      <w:r>
+        <w:t>Monitored</w:t>
+      </w:r>
+      <w:proofErr w:type="spellEnd"/>
+      <w:r>
+        <w:t xml:space="preserve"> Items »</w:t>
+      </w:r>
+      <w:r>
+        <w:t xml:space="preserve">, en </w:t>
+      </w:r>
+      <w:r>
+        <w:t>un seul message appelé</w:t>
+      </w:r>
+      <w:r>
+        <w:t xml:space="preserve"> </w:t>
+      </w:r>
+      <w:r>
+        <w:t>« Notification »</w:t>
+      </w:r>
+      <w:r>
         <w:t>.</w:t>
       </w:r>
     </w:p>
-    <w:p>
-      <w:pPr>
-        <w:rPr>
-          <w:lang w:eastAsia="fr-FR"/>
-        </w:rPr>
-      </w:pPr>
-    </w:p>
-    <w:p>
-      <w:pPr>
-        <w:pStyle w:val="Titre4"/>
-        <w:rPr>
-          <w:lang w:eastAsia="fr-FR"/>
-        </w:rPr>
-      </w:pPr>
-      <w:r>
-        <w:rPr>
-          <w:lang w:eastAsia="fr-FR"/>
-        </w:rPr>
-        <w:t>Variable</w:t>
-      </w:r>
-    </w:p>
-    <w:p>
-      <w:pPr>
-        <w:rPr>
-          <w:lang w:eastAsia="fr-FR"/>
-        </w:rPr>
-      </w:pPr>
-    </w:p>
-    <w:p>
-      <w:pPr>
-        <w:pStyle w:val="Titre4"/>
-        <w:rPr>
-          <w:lang w:eastAsia="fr-FR"/>
-        </w:rPr>
-      </w:pPr>
-      <w:r>
-        <w:rPr>
-          <w:lang w:eastAsia="fr-FR"/>
-        </w:rPr>
-        <w:t>Property</w:t>
-      </w:r>
-    </w:p>
-    <w:p>
-      <w:pPr>
-        <w:rPr>
-          <w:lang w:eastAsia="fr-FR"/>
-        </w:rPr>
-      </w:pPr>
-    </w:p>
-    <w:p>
-      <w:pPr>
-        <w:pStyle w:val="Titre4"/>
-        <w:rPr>
-          <w:lang w:eastAsia="fr-FR"/>
-        </w:rPr>
-      </w:pPr>
-      <w:r>
-        <w:rPr>
-          <w:lang w:eastAsia="fr-FR"/>
-        </w:rPr>
-        <w:t>Methode</w:t>
-      </w:r>
-    </w:p>
-    <w:p>
-      <w:pPr>
-        <w:rPr>
-          <w:lang w:eastAsia="fr-FR"/>
-        </w:rPr>
-      </w:pPr>
-    </w:p>
     <w:p/>
     <w:p>
       <w:pPr>
-        <w:pStyle w:val="Titre3"/>
-      </w:pPr>
-      <w:bookmarkStart w:id="29" w:name="_Toc473653945"/>
-      <w:r>
-        <w:lastRenderedPageBreak/>
-        <w:t>OPC UA Concept d'abonnement</w:t>
-      </w:r>
-      <w:bookmarkEnd w:id="29"/>
-    </w:p>
-    <w:p>
-      <w:r>
-        <w:t xml:space="preserve">Un client peut s'abonner à différents types d'informations fournies par un serveur OPC UA. Le but d'une souscription est de regrouper ces sources d'information, appelées </w:t>
-      </w:r>
-      <w:r>
-        <w:t>« Monitored Items »</w:t>
-      </w:r>
-      <w:r>
-        <w:t xml:space="preserve">, en </w:t>
-      </w:r>
-      <w:r>
-        <w:t>un seul message appelé</w:t>
+        <w:pStyle w:val="Titre2"/>
+      </w:pPr>
+      <w:bookmarkStart w:id="29" w:name="_Toc473653946"/>
+      <w:r>
+        <w:t>Compar</w:t>
+      </w:r>
+      <w:r>
+        <w:t xml:space="preserve">aison </w:t>
+      </w:r>
+      <w:r>
+        <w:t>des</w:t>
+      </w:r>
+      <w:r>
+        <w:t xml:space="preserve"> implémentations</w:t>
       </w:r>
       <w:r>
         <w:t xml:space="preserve"> </w:t>
       </w:r>
       <w:r>
-        <w:t>« Notification »</w:t>
-      </w:r>
-      <w:r>
-        <w:t>.</w:t>
-      </w:r>
-    </w:p>
-    <w:p/>
-    <w:p>
-      <w:pPr>
-        <w:pStyle w:val="Titre2"/>
-      </w:pPr>
-      <w:bookmarkStart w:id="30" w:name="_Toc473653946"/>
-      <w:r>
-        <w:t>Compar</w:t>
-      </w:r>
-      <w:r>
-        <w:t xml:space="preserve">aison </w:t>
-      </w:r>
-      <w:r>
-        <w:t>des</w:t>
-      </w:r>
-      <w:r>
-        <w:t xml:space="preserve"> implémentations</w:t>
-      </w:r>
-      <w:r>
-        <w:t xml:space="preserve"> </w:t>
-      </w:r>
-      <w:r>
         <w:t xml:space="preserve">existantes </w:t>
       </w:r>
       <w:r>
         <w:t>du protocole Opc-Ua</w:t>
       </w:r>
+      <w:bookmarkEnd w:id="21"/>
       <w:bookmarkEnd w:id="22"/>
       <w:bookmarkEnd w:id="23"/>
-      <w:bookmarkEnd w:id="24"/>
+      <w:bookmarkEnd w:id="29"/>
+    </w:p>
+    <w:p>
+      <w:r>
+        <w:t>Il existe déjà un bon nombre d’impléme</w:t>
+      </w:r>
+      <w:r>
+        <w:t>ntation du protocole Opc-Ua</w:t>
+      </w:r>
+      <w:r>
+        <w:rPr>
+          <w:rStyle w:val="Appeldenotedefin"/>
+        </w:rPr>
+        <w:endnoteReference w:id="2"/>
+      </w:r>
+      <w:r>
+        <w:t xml:space="preserve"> Dans </w:t>
+      </w:r>
+      <w:r>
+        <w:t>un souci</w:t>
+      </w:r>
+      <w:r>
+        <w:t xml:space="preserve"> de cohérence et de simplicité, je me suis uniquement penché sur les projets</w:t>
+      </w:r>
+      <w:r>
+        <w:t xml:space="preserve"> qui implémentent le stack, le client et le serveur. Je les ai testés dans un ordre de préférence de langage de programmation. Tous les projets sont capables de faire de la lecture et de l’écriture de donnée au travers du protocole Opc-Ua.</w:t>
+      </w:r>
+    </w:p>
+    <w:p/>
+    <w:p>
+      <w:pPr>
+        <w:pStyle w:val="Titre3"/>
+      </w:pPr>
+      <w:bookmarkStart w:id="30" w:name="_Toc473053348"/>
+      <w:bookmarkStart w:id="31" w:name="_Toc473054379"/>
+      <w:bookmarkStart w:id="32" w:name="_Toc473054549"/>
+      <w:bookmarkStart w:id="33" w:name="_Toc473653947"/>
+      <w:r>
+        <w:t>digitalpetri/ua-client-sdk et digitalpetri/ua-server-sdk</w:t>
+      </w:r>
       <w:bookmarkEnd w:id="30"/>
-    </w:p>
-    <w:p>
-      <w:r>
-        <w:t>Il existe déjà un bon nombre d’impléme</w:t>
-      </w:r>
-      <w:r>
-        <w:t>ntation du protocole Opc-Ua</w:t>
-      </w:r>
       <w:r>
         <w:rPr>
           <w:rStyle w:val="Appeldenotedefin"/>
         </w:rPr>
-        <w:endnoteReference w:id="2"/>
-      </w:r>
-      <w:r>
-        <w:t xml:space="preserve"> Dans </w:t>
-      </w:r>
-      <w:r>
-        <w:t>un souci</w:t>
-      </w:r>
-      <w:r>
-        <w:t xml:space="preserve"> de cohérence et de simplicité, je me suis uniquement penché sur les projets</w:t>
-      </w:r>
-      <w:r>
-        <w:t xml:space="preserve"> qui implémentent le stack, le client et le serveur. Je les ai testés dans un ordre de préférence de langage de programmation. Tous les projets sont capables de faire de la lecture et de l’écriture de donnée au travers du protocole Opc-Ua.</w:t>
-      </w:r>
-    </w:p>
-    <w:p/>
-    <w:p>
-      <w:pPr>
-        <w:pStyle w:val="Titre3"/>
-      </w:pPr>
-      <w:bookmarkStart w:id="31" w:name="_Toc473053348"/>
-      <w:bookmarkStart w:id="32" w:name="_Toc473054379"/>
-      <w:bookmarkStart w:id="33" w:name="_Toc473054549"/>
-      <w:bookmarkStart w:id="34" w:name="_Toc473653947"/>
-      <w:r>
-        <w:t>digitalpetri/ua-client-sdk et digitalpetri/ua-server-sdk</w:t>
+        <w:endnoteReference w:id="3"/>
       </w:r>
       <w:bookmarkEnd w:id="31"/>
-      <w:r>
-        <w:rPr>
-          <w:rStyle w:val="Appeldenotedefin"/>
-        </w:rPr>
-        <w:endnoteReference w:id="3"/>
-      </w:r>
       <w:bookmarkEnd w:id="32"/>
       <w:bookmarkEnd w:id="33"/>
+    </w:p>
+    <w:p>
+      <w:r>
+        <w:t>Ce projet est écrit en Java. La création du client ou du server a échouée lors de l’utilisation de l’exemple fourn</w:t>
+      </w:r>
+      <w:r>
+        <w:t>i.</w:t>
+      </w:r>
+    </w:p>
+    <w:p>
+      <w:r>
+        <w:t xml:space="preserve">Aucune classe n’était exécutable et mes efforts pour créer une classe permettant l’utilisation de classe provenant de ce projet n’ont pas été </w:t>
+      </w:r>
+      <w:r>
+        <w:t>fructueux</w:t>
+      </w:r>
+      <w:r>
+        <w:t>.</w:t>
+      </w:r>
+    </w:p>
+    <w:p/>
+    <w:p>
+      <w:pPr>
+        <w:pStyle w:val="Titre3"/>
+      </w:pPr>
+      <w:bookmarkStart w:id="34" w:name="_Toc473053349"/>
+      <w:bookmarkStart w:id="35" w:name="_Toc473054380"/>
+      <w:bookmarkStart w:id="36" w:name="_Toc473054550"/>
+      <w:bookmarkStart w:id="37" w:name="_Toc473653948"/>
+      <w:r>
+        <w:t>e</w:t>
+      </w:r>
+      <w:r>
+        <w:t>clipse</w:t>
+      </w:r>
+      <w:r>
+        <w:t>/milo</w:t>
+      </w:r>
       <w:bookmarkEnd w:id="34"/>
-    </w:p>
-    <w:p>
-      <w:r>
-        <w:t>Ce projet est écrit en Java. La création du client ou du server a échouée lors de l’utilisation de l’exemple fourn</w:t>
-      </w:r>
-      <w:r>
-        <w:t>i.</w:t>
-      </w:r>
-    </w:p>
-    <w:p>
-      <w:r>
-        <w:t xml:space="preserve">Aucune classe n’était exécutable et mes efforts pour créer une classe permettant l’utilisation de classe provenant de ce projet n’ont pas été </w:t>
-      </w:r>
-      <w:r>
-        <w:t>fructueux</w:t>
-      </w:r>
-      <w:r>
-        <w:t>.</w:t>
-      </w:r>
-    </w:p>
-    <w:p/>
-    <w:p>
-      <w:pPr>
-        <w:pStyle w:val="Titre3"/>
-      </w:pPr>
-      <w:bookmarkStart w:id="35" w:name="_Toc473053349"/>
-      <w:bookmarkStart w:id="36" w:name="_Toc473054380"/>
-      <w:bookmarkStart w:id="37" w:name="_Toc473054550"/>
-      <w:bookmarkStart w:id="38" w:name="_Toc473653948"/>
-      <w:r>
-        <w:t>e</w:t>
-      </w:r>
-      <w:r>
-        <w:t>clipse</w:t>
-      </w:r>
-      <w:r>
-        <w:t>/milo</w:t>
+      <w:r>
+        <w:rPr>
+          <w:rStyle w:val="Appeldenotedefin"/>
+        </w:rPr>
+        <w:endnoteReference w:id="4"/>
       </w:r>
       <w:bookmarkEnd w:id="35"/>
-      <w:r>
-        <w:rPr>
-          <w:rStyle w:val="Appeldenotedefin"/>
-        </w:rPr>
-        <w:endnoteReference w:id="4"/>
-      </w:r>
       <w:bookmarkEnd w:id="36"/>
       <w:bookmarkEnd w:id="37"/>
+    </w:p>
+    <w:p>
+      <w:r>
+        <w:t>Ce projet est intègre le projet précédant en utilisant Maven.</w:t>
+      </w:r>
+    </w:p>
+    <w:p>
+      <w:r>
+        <w:t>L</w:t>
+      </w:r>
+      <w:r>
+        <w:t xml:space="preserve">a classe </w:t>
+      </w:r>
+      <w:r>
+        <w:t>d’exemple renvoie une erreur lors de son exécution. Celle-ci est lancée par le processus d’instanciation d’un canal sécurisé. La phase d’authentification</w:t>
+      </w:r>
+      <w:r>
+        <w:t xml:space="preserve"> n’accepte pas l’utilisation du certificat par défaut. Le</w:t>
+      </w:r>
+      <w:r>
+        <w:t xml:space="preserve"> fichier contenant le certificat de sécurité est placé dans le dossier des certificats non-reconnu par l’application. La résolution de ce problème proposé par les développeurs eux-mêmes consiste à déplacer ce fichier à la main dans le dossier des certificats reconnus.</w:t>
+      </w:r>
+      <w:r>
+        <w:t xml:space="preserve"> </w:t>
+      </w:r>
+      <w:r>
+        <w:t xml:space="preserve">Cette solution n’a </w:t>
+      </w:r>
+      <w:r>
+        <w:t>donné</w:t>
+      </w:r>
+      <w:r>
+        <w:t xml:space="preserve"> aucun résultat.</w:t>
+      </w:r>
+    </w:p>
+    <w:p>
+      <w:r>
+        <w:t>Il semblerait qu’il ne soit pas possible d’instancier un protocole sans certificat de sécurit</w:t>
+      </w:r>
+      <w:r>
+        <w:t>é avec ce projet.</w:t>
+      </w:r>
+    </w:p>
+    <w:p>
+      <w:pPr>
+        <w:pStyle w:val="Titre3"/>
+      </w:pPr>
+      <w:bookmarkStart w:id="38" w:name="_Toc473053350"/>
+      <w:bookmarkStart w:id="39" w:name="_Toc473054381"/>
+      <w:bookmarkStart w:id="40" w:name="_Toc473054551"/>
+      <w:bookmarkStart w:id="41" w:name="_Toc473653949"/>
+      <w:r>
+        <w:t>ctron/de.dentrassi.camel.milo</w:t>
+      </w:r>
       <w:bookmarkEnd w:id="38"/>
-    </w:p>
-    <w:p>
-      <w:r>
-        <w:t>Ce projet est intègre le projet précédant en utilisant Maven.</w:t>
-      </w:r>
-    </w:p>
-    <w:p>
-      <w:r>
-        <w:t>L</w:t>
-      </w:r>
-      <w:r>
-        <w:t xml:space="preserve">a classe </w:t>
-      </w:r>
-      <w:r>
-        <w:t>d’exemple renvoie une erreur lors de son exécution. Celle-ci est lancée par le processus d’instanciation d’un canal sécurisé. La phase d’authentification</w:t>
-      </w:r>
-      <w:r>
-        <w:t xml:space="preserve"> n’accepte pas l’utilisation du certificat par défaut. Le</w:t>
-      </w:r>
-      <w:r>
-        <w:t xml:space="preserve"> fichier contenant le certificat de sécurité est placé dans le dossier des certificats non-reconnu par l’application. La résolution de ce problème proposé par les développeurs eux-mêmes consiste à déplacer ce fichier à la main dans le dossier des certificats reconnus.</w:t>
-      </w:r>
-      <w:r>
-        <w:t xml:space="preserve"> </w:t>
-      </w:r>
-      <w:r>
-        <w:t xml:space="preserve">Cette solution n’a </w:t>
-      </w:r>
-      <w:r>
-        <w:t>donné</w:t>
-      </w:r>
-      <w:r>
-        <w:t xml:space="preserve"> aucun résultat.</w:t>
-      </w:r>
-    </w:p>
-    <w:p>
-      <w:r>
-        <w:t>Il semblerait qu’il ne soit pas possible d’instancier un protocole sans certificat de sécurit</w:t>
-      </w:r>
-      <w:r>
-        <w:t>é avec ce projet.</w:t>
-      </w:r>
-    </w:p>
-    <w:p>
-      <w:pPr>
-        <w:pStyle w:val="Titre3"/>
-      </w:pPr>
-      <w:bookmarkStart w:id="39" w:name="_Toc473053350"/>
-      <w:bookmarkStart w:id="40" w:name="_Toc473054381"/>
-      <w:bookmarkStart w:id="41" w:name="_Toc473054551"/>
-      <w:bookmarkStart w:id="42" w:name="_Toc473653949"/>
-      <w:r>
-        <w:t>ctron/de.dentrassi.camel.milo</w:t>
+      <w:r>
+        <w:rPr>
+          <w:rStyle w:val="Appeldenotedefin"/>
+        </w:rPr>
+        <w:endnoteReference w:id="5"/>
       </w:r>
       <w:bookmarkEnd w:id="39"/>
-      <w:r>
-        <w:rPr>
-          <w:rStyle w:val="Appeldenotedefin"/>
-        </w:rPr>
-        <w:endnoteReference w:id="5"/>
-      </w:r>
       <w:bookmarkEnd w:id="40"/>
       <w:bookmarkEnd w:id="41"/>
+    </w:p>
+    <w:p/>
+    <w:p>
+      <w:r>
+        <w:t>Ce projet intègre le projet précédant en utilisant Camel. Apache Camel est un framework Java libre dont le but est de rendre l’intégration d’applications plus facile et plus accessible pour les développeurs.</w:t>
+      </w:r>
+    </w:p>
+    <w:p/>
+    <w:p>
+      <w:r>
+        <w:t>Ce projet</w:t>
+      </w:r>
+      <w:r>
+        <w:t xml:space="preserve"> </w:t>
+      </w:r>
+      <w:r>
+        <w:t xml:space="preserve">requière l’installation de plusieurs </w:t>
+      </w:r>
+      <w:r>
+        <w:t>dépendance</w:t>
+      </w:r>
+      <w:r>
+        <w:t>s et nécessite donc l’apprentissage de ces outils englobants. Le résultat est une interface</w:t>
+      </w:r>
+      <w:r>
+        <w:t xml:space="preserve"> haut niveau</w:t>
+      </w:r>
+      <w:r>
+        <w:t xml:space="preserve"> qui ne permet pas</w:t>
+      </w:r>
+      <w:r>
+        <w:t xml:space="preserve"> un contrôle fin sur l’utilisation de la technologie Opc-Ua</w:t>
+      </w:r>
+      <w:r>
+        <w:t xml:space="preserve"> de manière directe. C</w:t>
+      </w:r>
+      <w:r>
+        <w:t xml:space="preserve">e projet occulte trop d’informations </w:t>
+      </w:r>
+      <w:r>
+        <w:t>en proposant des interfaces haut-niveau qui s’</w:t>
+      </w:r>
+      <w:r>
+        <w:t>ada</w:t>
+      </w:r>
+      <w:r>
+        <w:t xml:space="preserve">pte difficilement </w:t>
+      </w:r>
+      <w:r>
+        <w:t xml:space="preserve">à des cas spécifiques. L’utilisation de beaucoup de dépendances </w:t>
+      </w:r>
+      <w:r>
+        <w:t>rend la détermination de la source d’une erreur plus difficile</w:t>
+      </w:r>
+      <w:r>
+        <w:t xml:space="preserve">. Pour </w:t>
+      </w:r>
+      <w:r>
+        <w:t xml:space="preserve">toutes </w:t>
+      </w:r>
+      <w:r>
+        <w:t>ces raisons</w:t>
+      </w:r>
+      <w:r>
+        <w:t>,</w:t>
+      </w:r>
+      <w:r>
+        <w:t xml:space="preserve"> je me suis tourné vers un projet plus bas niveau.</w:t>
+      </w:r>
+    </w:p>
+    <w:p/>
+    <w:p>
+      <w:pPr>
+        <w:pStyle w:val="Titre3"/>
+      </w:pPr>
+      <w:bookmarkStart w:id="42" w:name="_Toc473053351"/>
+      <w:bookmarkStart w:id="43" w:name="_Toc473054382"/>
+      <w:bookmarkStart w:id="44" w:name="_Toc473054552"/>
+      <w:bookmarkStart w:id="45" w:name="_Toc473653950"/>
+      <w:r>
+        <w:t>FreeOpcUa/python-opcua</w:t>
+      </w:r>
       <w:bookmarkEnd w:id="42"/>
-    </w:p>
-    <w:p/>
-    <w:p>
-      <w:r>
-        <w:t>Ce projet intègre le projet précédant en utilisant Camel. Apache Camel est un framework Java libre dont le but est de rendre l’intégration d’applications plus facile et plus accessible pour les développeurs.</w:t>
-      </w:r>
-    </w:p>
-    <w:p/>
-    <w:p>
-      <w:r>
-        <w:t>Ce projet</w:t>
-      </w:r>
-      <w:r>
-        <w:t xml:space="preserve"> </w:t>
-      </w:r>
-      <w:r>
-        <w:t xml:space="preserve">requière l’installation de plusieurs </w:t>
-      </w:r>
-      <w:r>
-        <w:t>dépendance</w:t>
-      </w:r>
-      <w:r>
-        <w:t>s et nécessite donc l’apprentissage de ces outils englobants. Le résultat est une interface</w:t>
-      </w:r>
-      <w:r>
-        <w:t xml:space="preserve"> haut niveau</w:t>
-      </w:r>
-      <w:r>
-        <w:t xml:space="preserve"> qui ne permet pas</w:t>
-      </w:r>
-      <w:r>
-        <w:t xml:space="preserve"> un contrôle fin sur l’utilisation de la technologie Opc-Ua</w:t>
-      </w:r>
-      <w:r>
-        <w:t xml:space="preserve"> de manière directe. C</w:t>
-      </w:r>
-      <w:r>
-        <w:t xml:space="preserve">e projet occulte trop d’informations </w:t>
-      </w:r>
-      <w:r>
-        <w:t>en proposant des interfaces haut-niveau qui s’</w:t>
-      </w:r>
-      <w:r>
-        <w:t>ada</w:t>
-      </w:r>
-      <w:r>
-        <w:t xml:space="preserve">pte difficilement </w:t>
-      </w:r>
-      <w:r>
-        <w:t xml:space="preserve">à des cas spécifiques. L’utilisation de beaucoup de dépendances </w:t>
-      </w:r>
-      <w:r>
-        <w:t>rend la détermination de la source d’une erreur plus difficile</w:t>
-      </w:r>
-      <w:r>
-        <w:t xml:space="preserve">. Pour </w:t>
-      </w:r>
-      <w:r>
-        <w:t xml:space="preserve">toutes </w:t>
-      </w:r>
-      <w:r>
-        <w:t>ces raisons</w:t>
-      </w:r>
-      <w:r>
-        <w:t>,</w:t>
-      </w:r>
-      <w:r>
-        <w:t xml:space="preserve"> je me suis tourné vers un projet plus bas niveau.</w:t>
-      </w:r>
-    </w:p>
-    <w:p/>
-    <w:p>
-      <w:pPr>
-        <w:pStyle w:val="Titre3"/>
-      </w:pPr>
-      <w:bookmarkStart w:id="43" w:name="_Toc473053351"/>
-      <w:bookmarkStart w:id="44" w:name="_Toc473054382"/>
-      <w:bookmarkStart w:id="45" w:name="_Toc473054552"/>
-      <w:bookmarkStart w:id="46" w:name="_Toc473653950"/>
-      <w:r>
-        <w:t>FreeOpcUa/python-opcua</w:t>
+      <w:r>
+        <w:rPr>
+          <w:rStyle w:val="Appeldenotedefin"/>
+        </w:rPr>
+        <w:endnoteReference w:id="6"/>
       </w:r>
       <w:bookmarkEnd w:id="43"/>
-      <w:r>
-        <w:rPr>
-          <w:rStyle w:val="Appeldenotedefin"/>
-        </w:rPr>
-        <w:endnoteReference w:id="6"/>
-      </w:r>
       <w:bookmarkEnd w:id="44"/>
       <w:bookmarkEnd w:id="45"/>
+    </w:p>
+    <w:p>
+      <w:r>
+        <w:t xml:space="preserve">FreeOpcUa est un projet open-source </w:t>
+      </w:r>
+      <w:r>
+        <w:t>développé en python 3.</w:t>
+      </w:r>
+    </w:p>
+    <w:p>
+      <w:r>
+        <w:t>Les exemples de base sont fonctionnels tant au niveau du client qu’au niveau du serveur. L’importation de XML coté serveur et coté Client ne semble pas fonctionnelle.</w:t>
+      </w:r>
+    </w:p>
+    <w:p>
+      <w:r>
+        <w:t xml:space="preserve">Le client graphique est fonctionnel et permet le test de </w:t>
+      </w:r>
+      <w:r>
+        <w:t>certaines</w:t>
+      </w:r>
+      <w:r>
+        <w:t xml:space="preserve"> fonctions de base de la spécification Opc Ua.</w:t>
+      </w:r>
+      <w:r>
+        <w:t xml:space="preserve"> Son utilisation est utile à des fins de débogage.</w:t>
+      </w:r>
+    </w:p>
+    <w:p>
+      <w:r>
+        <w:t>La documentation est lacunaire. Seules les fonctions haut-niveau principales sont bien documentées</w:t>
+      </w:r>
+      <w:r>
+        <w:t xml:space="preserve"> mais n’est jamais exhaustive comme l’est la spécification de base OPC UA. </w:t>
+      </w:r>
+      <w:r>
+        <w:t xml:space="preserve">Le code source </w:t>
+      </w:r>
+      <w:r>
+        <w:t xml:space="preserve">n’est d’aucune aide car </w:t>
+      </w:r>
+      <w:r>
+        <w:t>est dépour</w:t>
+      </w:r>
+      <w:r>
+        <w:t>vu de tout commentaire supplémentaire.</w:t>
+      </w:r>
+    </w:p>
+    <w:p>
+      <w:r>
+        <w:t>Ce projet n’est pas encore finalisé donc certaines fonctionnalités optionnelles OPC UA ne sont pas implémentées ou</w:t>
+      </w:r>
+      <w:r>
+        <w:t xml:space="preserve"> ne sont pas</w:t>
+      </w:r>
+      <w:r>
+        <w:t xml:space="preserve"> fonctionnelles. </w:t>
+      </w:r>
+      <w:r>
+        <w:t>En plus, la nomenclature de certaines classes, méthodes ou attributs ne respecte pas la spécification OPC UA.</w:t>
+      </w:r>
+    </w:p>
+    <w:p>
+      <w:r>
+        <w:t xml:space="preserve">Une autre complication provient du langage. </w:t>
+      </w:r>
+      <w:r>
+        <w:t>Python est un langage dynamique moins adapté à l'analyse de code statique que les langages statiques comme C ou Java. Bien que les outils d'analyse statique de Python puissent extraire certaines informations du code source Python sans les exécuter, ces informations sont souvent très superficielles et incomplètes.</w:t>
+      </w:r>
+    </w:p>
+    <w:p>
+      <w:r>
+        <w:t>L’auto-complétion ne fonctionne pas toujours dans l'éditeur. Certaines options ne seront pas accessibles. Par contre, l’interpréteur a accès à tout ce qui se passe en temps réel, donc il peut utiliser les outils de réflexion de type de python pour récupérer toute les informations sur un objets.</w:t>
+      </w:r>
+    </w:p>
+    <w:p/>
+    <w:p>
+      <w:pPr>
+        <w:pStyle w:val="Titre2"/>
+      </w:pPr>
+      <w:bookmarkStart w:id="46" w:name="_Toc473653951"/>
+      <w:bookmarkStart w:id="47" w:name="_Toc473053352"/>
+      <w:r>
+        <w:t>Interfaçage sur les machines</w:t>
+      </w:r>
       <w:bookmarkEnd w:id="46"/>
     </w:p>
     <w:p>
       <w:r>
-        <w:t xml:space="preserve">FreeOpcUa est un projet open-source </w:t>
-      </w:r>
-      <w:r>
-        <w:t>développé en python 3.</w:t>
-      </w:r>
-    </w:p>
-    <w:p>
-      <w:r>
-        <w:t>Les exemples de base sont fonctionnels tant au niveau du client qu’au niveau du serveur. L’importation de XML coté serveur et coté Client ne semble pas fonctionnelle.</w:t>
-      </w:r>
-    </w:p>
-    <w:p>
-      <w:r>
-        <w:t xml:space="preserve">Le client graphique est fonctionnel et permet le test de </w:t>
-      </w:r>
-      <w:r>
-        <w:t>certaines</w:t>
-      </w:r>
-      <w:r>
-        <w:t xml:space="preserve"> fonctions de base de la spécification Opc Ua.</w:t>
-      </w:r>
-      <w:r>
-        <w:t xml:space="preserve"> Son utilisation est utile à des fins de débogage.</w:t>
-      </w:r>
-    </w:p>
-    <w:p>
-      <w:r>
-        <w:t>La documentation est lacunaire. Seules les fonctions haut-niveau principales sont bien documentées</w:t>
-      </w:r>
-      <w:r>
-        <w:t xml:space="preserve"> mais n’est jamais exhaustive comme l’est la spécification de base OPC UA. </w:t>
-      </w:r>
-      <w:r>
-        <w:t xml:space="preserve">Le code source </w:t>
-      </w:r>
-      <w:r>
-        <w:t xml:space="preserve">n’est d’aucune aide car </w:t>
-      </w:r>
-      <w:r>
-        <w:t>est dépour</w:t>
-      </w:r>
-      <w:r>
-        <w:t>vu de tout commentaire supplémentaire.</w:t>
-      </w:r>
-    </w:p>
-    <w:p>
-      <w:r>
-        <w:t>Ce projet n’est pas encore finalisé donc certaines fonctionnalités optionnelles OPC UA ne sont pas implémentées ou</w:t>
-      </w:r>
-      <w:r>
-        <w:t xml:space="preserve"> ne sont pas</w:t>
-      </w:r>
-      <w:r>
-        <w:t xml:space="preserve"> fonctionnelles. </w:t>
-      </w:r>
-      <w:r>
-        <w:t>En plus, la nomenclature de certaines classes, méthodes ou attributs ne respecte pas la spécification OPC UA.</w:t>
-      </w:r>
-    </w:p>
-    <w:p>
-      <w:r>
-        <w:t xml:space="preserve">Une autre complication provient du langage. </w:t>
-      </w:r>
-      <w:r>
-        <w:t>Python est un langage dynamique moins adapté à l'analyse de code statique que les langages statiques comme C ou Java. Bien que les outils d'analyse statique de Python puissent extraire certaines informations du code source Python sans les exécuter, ces informations sont souvent très superficielles et incomplètes.</w:t>
-      </w:r>
-    </w:p>
-    <w:p>
-      <w:r>
-        <w:t>L’auto-complétion ne fonctionne pas toujours dans l'éditeur. Certaines options ne seront pas accessibles. Par contre, l’interpréteur a accès à tout ce qui se passe en temps réel, donc il peut utiliser les outils de réflexion de type de python pour récupérer toute les informations sur un objets.</w:t>
+        <w:t xml:space="preserve">Le </w:t>
+      </w:r>
+      <w:r>
+        <w:t>but est d’accéder aux variables et fonctions d’une des machines listées au travers du protocole Opc Ua. Ce protocole doit être implémenté par le fabriquant de la commande de la machine.</w:t>
+      </w:r>
+    </w:p>
+    <w:p>
+      <w:r>
+        <w:t xml:space="preserve">Après des recherches approfondies, j’ai conclu qu’aucune des commandes spécifiées dans ce projet n’implémentaient ce protocole. Pire, aucune commande actuellement en possession par la </w:t>
+      </w:r>
+      <w:r>
+        <w:t>He-A</w:t>
+      </w:r>
+      <w:r>
+        <w:t xml:space="preserve">rc l’implémente. Un employé de la marque Stäubli </w:t>
+      </w:r>
+      <w:r>
+        <w:t>a même affirmé que ce protocole n’allait pas être intégré à sa prochaine génération de commande telle que le contrôleur robot CS9</w:t>
+      </w:r>
+      <w:r>
+        <w:rPr>
+          <w:rStyle w:val="Appeldenotedefin"/>
+        </w:rPr>
+        <w:endnoteReference w:id="7"/>
+      </w:r>
+      <w:r>
+        <w:t>.</w:t>
+      </w:r>
+    </w:p>
+    <w:p>
+      <w:r>
+        <w:t>Nous avons donc rencontré un</w:t>
+      </w:r>
+      <w:r>
+        <w:t xml:space="preserve"> problème insoluble à ce niveau.</w:t>
       </w:r>
     </w:p>
     <w:p/>
@@ -4175,162 +4330,111 @@
       <w:pPr>
         <w:pStyle w:val="Titre2"/>
       </w:pPr>
-      <w:bookmarkStart w:id="47" w:name="_Toc473053352"/>
-      <w:bookmarkStart w:id="48" w:name="_Toc473653951"/>
-      <w:r>
-        <w:t>Interfaçage sur les machines</w:t>
+      <w:bookmarkStart w:id="48" w:name="_Toc473653952"/>
+      <w:r>
+        <w:lastRenderedPageBreak/>
+        <w:t>Implémentation d’une démonstration</w:t>
       </w:r>
       <w:bookmarkEnd w:id="48"/>
     </w:p>
     <w:p>
-      <w:r>
-        <w:t xml:space="preserve">Le </w:t>
-      </w:r>
-      <w:r>
-        <w:t>but est d’accéder aux variables et fonctions d’une des machines listées au travers du protocole Opc Ua. Ce protocole doit être implémenté par le fabriquant de la commande de la machine.</w:t>
-      </w:r>
-    </w:p>
-    <w:p>
-      <w:r>
-        <w:t xml:space="preserve">Après des recherches approfondies, j’ai conclu qu’aucune des commandes spécifiées dans ce projet n’implémentaient ce protocole. Pire, aucune commande actuellement en possession par la </w:t>
-      </w:r>
-      <w:r>
-        <w:t>He-A</w:t>
-      </w:r>
-      <w:r>
-        <w:t xml:space="preserve">rc l’implémente. Un employé de la marque Stäubli </w:t>
-      </w:r>
-      <w:r>
-        <w:t>a même affirmé que ce protocole n’allait pas être intégré à sa prochaine génération de commande telle que le contrôleur robot CS9</w:t>
-      </w:r>
-      <w:r>
-        <w:rPr>
-          <w:rStyle w:val="Appeldenotedefin"/>
-        </w:rPr>
-        <w:endnoteReference w:id="7"/>
-      </w:r>
-      <w:r>
-        <w:t>.</w:t>
-      </w:r>
-    </w:p>
-    <w:p>
-      <w:r>
-        <w:t>Nous avons donc rencontré un</w:t>
-      </w:r>
-      <w:r>
-        <w:t xml:space="preserve"> problème insoluble à ce niveau.</w:t>
-      </w:r>
-    </w:p>
-    <w:p/>
-    <w:p>
-      <w:pPr>
-        <w:pStyle w:val="Titre2"/>
-      </w:pPr>
-      <w:bookmarkStart w:id="49" w:name="_Toc473653952"/>
-      <w:r>
-        <w:t>Implémentation d’une démonstration</w:t>
+      <w:pPr>
+        <w:rPr>
+          <w:rFonts w:eastAsia="Times New Roman"/>
+        </w:rPr>
+      </w:pPr>
+      <w:r>
+        <w:t xml:space="preserve">Sans </w:t>
+      </w:r>
+      <w:r>
+        <w:t>interfaçage</w:t>
+      </w:r>
+      <w:r>
+        <w:t xml:space="preserve"> physique possible, il n’</w:t>
+      </w:r>
+      <w:r>
+        <w:t xml:space="preserve">est pas possible d’implémenter un client capable de réaliser </w:t>
+      </w:r>
+      <w:r>
+        <w:rPr>
+          <w:rFonts w:eastAsia="Times New Roman"/>
+        </w:rPr>
+        <w:t>une automatisation</w:t>
+      </w:r>
+      <w:r>
+        <w:rPr>
+          <w:rFonts w:eastAsia="Times New Roman"/>
+        </w:rPr>
+        <w:t xml:space="preserve"> </w:t>
+      </w:r>
+      <w:r>
+        <w:t>complète</w:t>
+      </w:r>
+      <w:r>
+        <w:rPr>
+          <w:rFonts w:eastAsia="Times New Roman"/>
+        </w:rPr>
+        <w:t xml:space="preserve"> </w:t>
+      </w:r>
+      <w:r>
+        <w:rPr>
+          <w:rFonts w:eastAsia="Times New Roman"/>
+        </w:rPr>
+        <w:t xml:space="preserve">de la production d’un lot. </w:t>
+      </w:r>
+      <w:r>
+        <w:rPr>
+          <w:rFonts w:eastAsia="Times New Roman"/>
+        </w:rPr>
+        <w:t xml:space="preserve">L’objectif assigné par le cahier des charges est une impasse et a dû être contourné. La motivation </w:t>
+      </w:r>
+      <w:r>
+        <w:rPr>
+          <w:rFonts w:eastAsia="Times New Roman"/>
+        </w:rPr>
+        <w:t>première de ce projet est d’</w:t>
+      </w:r>
+      <w:r>
+        <w:rPr>
+          <w:rFonts w:eastAsia="Times New Roman"/>
+        </w:rPr>
+        <w:t>évaluer le potentiel et la faisabilité par rapport au prototype à implémenter</w:t>
+      </w:r>
+      <w:r>
+        <w:rPr>
+          <w:rFonts w:eastAsia="Times New Roman"/>
+        </w:rPr>
+        <w:t xml:space="preserve"> du protocole OPC UA. A cette fin il a été convenu de développer une démonstration qui </w:t>
+      </w:r>
+      <w:r>
+        <w:rPr>
+          <w:rFonts w:eastAsia="Times New Roman"/>
+        </w:rPr>
+        <w:t>implémente</w:t>
+      </w:r>
+      <w:r>
+        <w:rPr>
+          <w:rFonts w:eastAsia="Times New Roman"/>
+        </w:rPr>
+        <w:t xml:space="preserve"> les fonctionnalités clés qui auraient été nécessaire à l’implémentation du prototype.</w:t>
+      </w:r>
+    </w:p>
+    <w:p>
+      <w:pPr>
+        <w:rPr>
+          <w:rFonts w:eastAsia="Times New Roman"/>
+        </w:rPr>
+      </w:pPr>
+    </w:p>
+    <w:p>
+      <w:pPr>
+        <w:pStyle w:val="Titre3"/>
+      </w:pPr>
+      <w:bookmarkStart w:id="49" w:name="_Toc473653953"/>
+      <w:r>
+        <w:t>Client</w:t>
       </w:r>
       <w:bookmarkEnd w:id="49"/>
-    </w:p>
-    <w:p>
-      <w:pPr>
-        <w:rPr>
-          <w:rFonts w:eastAsia="Times New Roman"/>
-        </w:rPr>
-      </w:pPr>
-      <w:r>
-        <w:t xml:space="preserve">Sans </w:t>
-      </w:r>
-      <w:r>
-        <w:t>interfaçage</w:t>
-      </w:r>
-      <w:r>
-        <w:t xml:space="preserve"> physique possible, il n’</w:t>
-      </w:r>
-      <w:r>
-        <w:t xml:space="preserve">est pas possible d’implémenter un client capable de réaliser </w:t>
-      </w:r>
-      <w:r>
-        <w:rPr>
-          <w:rFonts w:eastAsia="Times New Roman"/>
-        </w:rPr>
-        <w:t>une automatisation</w:t>
-      </w:r>
-      <w:r>
-        <w:rPr>
-          <w:rFonts w:eastAsia="Times New Roman"/>
-        </w:rPr>
-        <w:t xml:space="preserve"> </w:t>
-      </w:r>
-      <w:r>
-        <w:t>complète</w:t>
-      </w:r>
-      <w:r>
-        <w:rPr>
-          <w:rFonts w:eastAsia="Times New Roman"/>
-        </w:rPr>
-        <w:t xml:space="preserve"> </w:t>
-      </w:r>
-      <w:r>
-        <w:rPr>
-          <w:rFonts w:eastAsia="Times New Roman"/>
-        </w:rPr>
-        <w:t xml:space="preserve">de la production d’un lot. </w:t>
-      </w:r>
-      <w:r>
-        <w:rPr>
-          <w:rFonts w:eastAsia="Times New Roman"/>
-        </w:rPr>
-        <w:t xml:space="preserve">L’objectif assigné par le cahier des charges est une impasse et a dû être contourné. La motivation </w:t>
-      </w:r>
-      <w:r>
-        <w:rPr>
-          <w:rFonts w:eastAsia="Times New Roman"/>
-        </w:rPr>
-        <w:t>première de ce projet est d’</w:t>
-      </w:r>
-      <w:r>
-        <w:rPr>
-          <w:rFonts w:eastAsia="Times New Roman"/>
-        </w:rPr>
-        <w:t>évaluer le potentiel et la faisabilité par rapport au prototype à implémenter</w:t>
-      </w:r>
-      <w:r>
-        <w:rPr>
-          <w:rFonts w:eastAsia="Times New Roman"/>
-        </w:rPr>
-        <w:t xml:space="preserve"> du protocole OPC UA. A cette fin il a été convenu de développer une démonstration qui </w:t>
-      </w:r>
-      <w:r>
-        <w:rPr>
-          <w:rFonts w:eastAsia="Times New Roman"/>
-        </w:rPr>
-        <w:t>implémente</w:t>
-      </w:r>
-      <w:r>
-        <w:rPr>
-          <w:rFonts w:eastAsia="Times New Roman"/>
-        </w:rPr>
-        <w:t xml:space="preserve"> les fonctionnalités clés qui auraient été nécessaire à l’implémentation du prototype.</w:t>
-      </w:r>
-    </w:p>
-    <w:p>
-      <w:pPr>
-        <w:rPr>
-          <w:rFonts w:eastAsia="Times New Roman"/>
-        </w:rPr>
-      </w:pPr>
-    </w:p>
-    <w:p>
-      <w:pPr>
-        <w:pStyle w:val="Titre3"/>
-      </w:pPr>
-      <w:bookmarkStart w:id="50" w:name="_Toc473653953"/>
-      <w:r>
-        <w:lastRenderedPageBreak/>
-        <w:t>Client</w:t>
-      </w:r>
-      <w:bookmarkEnd w:id="50"/>
     </w:p>
     <w:p>
       <w:pPr>
@@ -4482,20 +4586,20 @@
     </w:p>
     <w:p>
       <w:pPr>
+        <w:rPr>
+          <w:lang w:eastAsia="fr-FR"/>
+        </w:rPr>
+      </w:pPr>
+    </w:p>
+    <w:p>
+      <w:pPr>
         <w:pStyle w:val="Titre3"/>
       </w:pPr>
-      <w:bookmarkStart w:id="51" w:name="_Toc473653954"/>
+      <w:bookmarkStart w:id="50" w:name="_Toc473653954"/>
       <w:r>
         <w:t>Serveur</w:t>
       </w:r>
-      <w:bookmarkEnd w:id="51"/>
-    </w:p>
-    <w:p>
-      <w:pPr>
-        <w:rPr>
-          <w:lang w:eastAsia="fr-FR"/>
-        </w:rPr>
-      </w:pPr>
+      <w:bookmarkEnd w:id="50"/>
     </w:p>
     <w:p>
       <w:pPr>
@@ -4691,11 +4795,12 @@
       <w:pPr>
         <w:pStyle w:val="Titre3"/>
       </w:pPr>
-      <w:bookmarkStart w:id="52" w:name="_Toc473653955"/>
-      <w:r>
+      <w:bookmarkStart w:id="51" w:name="_Toc473653955"/>
+      <w:r>
+        <w:lastRenderedPageBreak/>
         <w:t>Démonstration de la communication client-serveur</w:t>
       </w:r>
-      <w:bookmarkEnd w:id="52"/>
+      <w:bookmarkEnd w:id="51"/>
     </w:p>
     <w:p>
       <w:pPr>
@@ -4757,8 +4862,16 @@
         <w:rPr>
           <w:lang w:eastAsia="fr-FR"/>
         </w:rPr>
-        <w:t>«. pcap</w:t>
-      </w:r>
+        <w:t>«. </w:t>
+      </w:r>
+      <w:proofErr w:type="gramStart"/>
+      <w:r>
+        <w:rPr>
+          <w:lang w:eastAsia="fr-FR"/>
+        </w:rPr>
+        <w:t>pcap</w:t>
+      </w:r>
+      <w:proofErr w:type="gramEnd"/>
       <w:r>
         <w:rPr>
           <w:lang w:eastAsia="fr-FR"/>
@@ -4788,6 +4901,149 @@
     </w:p>
     <w:p>
       <w:pPr>
+        <w:pStyle w:val="Titre3"/>
+      </w:pPr>
+      <w:r>
+        <w:t>Simulation d’un cas d’application réel</w:t>
+      </w:r>
+    </w:p>
+    <w:p>
+      <w:pPr>
+        <w:rPr>
+          <w:lang w:eastAsia="fr-FR"/>
+        </w:rPr>
+      </w:pPr>
+    </w:p>
+    <w:p>
+      <w:pPr>
+        <w:rPr>
+          <w:lang w:eastAsia="fr-FR"/>
+        </w:rPr>
+      </w:pPr>
+      <w:r>
+        <w:rPr>
+          <w:lang w:eastAsia="fr-FR"/>
+        </w:rPr>
+        <w:t>J’ai inventé un robot capable de déplacer des objets. Il est doté d’un bras articulé capable de se déplacer horizontalement et de saisir un objet à l’aide d’une pince deux doigts. La position du bras correspond à la position de sa pince. Ses déplacements sont confinés à l’intérieur d’une zone carrée de 20cm de côté. La pince est pourvue d’un capteur de pression. Le but de ce robot est de saisir un objet et de le déposer dans un conteneur.</w:t>
+      </w:r>
+    </w:p>
+    <w:p>
+      <w:pPr>
+        <w:rPr>
+          <w:lang w:eastAsia="fr-FR"/>
+        </w:rPr>
+      </w:pPr>
+      <w:r>
+        <w:rPr>
+          <w:lang w:eastAsia="fr-FR"/>
+        </w:rPr>
+        <w:t xml:space="preserve">La fonction </w:t>
+      </w:r>
+      <w:proofErr w:type="spellStart"/>
+      <w:r>
+        <w:rPr>
+          <w:lang w:eastAsia="fr-FR"/>
+        </w:rPr>
+        <w:t>bool</w:t>
+      </w:r>
+      <w:proofErr w:type="spellEnd"/>
+      <w:r>
+        <w:rPr>
+          <w:lang w:eastAsia="fr-FR"/>
+        </w:rPr>
+        <w:t xml:space="preserve"> </w:t>
+      </w:r>
+      <w:proofErr w:type="spellStart"/>
+      <w:r>
+        <w:rPr>
+          <w:lang w:eastAsia="fr-FR"/>
+        </w:rPr>
+        <w:t>grab_</w:t>
+      </w:r>
+      <w:proofErr w:type="gramStart"/>
+      <w:r>
+        <w:rPr>
+          <w:lang w:eastAsia="fr-FR"/>
+        </w:rPr>
+        <w:t>object</w:t>
+      </w:r>
+      <w:proofErr w:type="spellEnd"/>
+      <w:r>
+        <w:rPr>
+          <w:lang w:eastAsia="fr-FR"/>
+        </w:rPr>
+        <w:t>(</w:t>
+      </w:r>
+      <w:proofErr w:type="spellStart"/>
+      <w:proofErr w:type="gramEnd"/>
+      <w:r>
+        <w:rPr>
+          <w:lang w:eastAsia="fr-FR"/>
+        </w:rPr>
+        <w:t>source_coord</w:t>
+      </w:r>
+      <w:proofErr w:type="spellEnd"/>
+      <w:r>
+        <w:rPr>
+          <w:lang w:eastAsia="fr-FR"/>
+        </w:rPr>
+        <w:t xml:space="preserve">, </w:t>
+      </w:r>
+      <w:proofErr w:type="spellStart"/>
+      <w:r>
+        <w:rPr>
+          <w:lang w:eastAsia="fr-FR"/>
+        </w:rPr>
+        <w:t>target_coord</w:t>
+      </w:r>
+      <w:proofErr w:type="spellEnd"/>
+      <w:r>
+        <w:rPr>
+          <w:lang w:eastAsia="fr-FR"/>
+        </w:rPr>
+        <w:t xml:space="preserve">) </w:t>
+      </w:r>
+      <w:r>
+        <w:rPr>
+          <w:lang w:eastAsia="fr-FR"/>
+        </w:rPr>
+        <w:t>est implémentée du coté server et du coté client. Elle demande au robot de saisir un objet aux coordonnées sources et de le déposer aux coordonnées cibles. Elle retourne vrai si l’opération s’est bien effectué</w:t>
+      </w:r>
+      <w:r>
+        <w:rPr>
+          <w:lang w:eastAsia="fr-FR"/>
+        </w:rPr>
+        <w:t>e</w:t>
+      </w:r>
+      <w:r>
+        <w:rPr>
+          <w:lang w:eastAsia="fr-FR"/>
+        </w:rPr>
+        <w:t xml:space="preserve"> et faux sinon.</w:t>
+      </w:r>
+      <w:r>
+        <w:rPr>
+          <w:lang w:eastAsia="fr-FR"/>
+        </w:rPr>
+        <w:t xml:space="preserve"> Des messages consoles permettent le suivit de chaque opération.</w:t>
+      </w:r>
+    </w:p>
+    <w:p>
+      <w:pPr>
+        <w:rPr>
+          <w:lang w:eastAsia="fr-FR"/>
+        </w:rPr>
+      </w:pPr>
+    </w:p>
+    <w:p>
+      <w:pPr>
+        <w:rPr>
+          <w:lang w:eastAsia="fr-FR"/>
+        </w:rPr>
+      </w:pPr>
+    </w:p>
+    <w:p>
+      <w:pPr>
         <w:rPr>
           <w:lang w:eastAsia="fr-FR"/>
         </w:rPr>
@@ -4797,31 +5053,43 @@
       <w:pPr>
         <w:pStyle w:val="Titre1"/>
       </w:pPr>
-      <w:bookmarkStart w:id="53" w:name="_Toc473653956"/>
-      <w:r>
-        <w:lastRenderedPageBreak/>
+      <w:bookmarkStart w:id="52" w:name="_Toc473653956"/>
+      <w:r>
         <w:t>Conclusion</w:t>
       </w:r>
+      <w:bookmarkEnd w:id="52"/>
+    </w:p>
+    <w:p>
+      <w:r>
+        <w:t>Il n’a pas été possible d’implémenter le prototype définit dans le cahier des charges par manque de matériel adéquat. Cependant, les recherches effectuées dans le cadre de ce projet montrent que le protocole OPC UA est</w:t>
+      </w:r>
+      <w:r>
+        <w:t xml:space="preserve"> adapté à cette implémentation. OPC UA </w:t>
+      </w:r>
+      <w:r>
+        <w:t>est très performant et agréable d’utilisation. Ce projet servira de base théorique à une future implémentation réelle.</w:t>
+      </w:r>
+    </w:p>
+    <w:p>
+      <w:pPr>
+        <w:pStyle w:val="Titre2"/>
+      </w:pPr>
+      <w:bookmarkStart w:id="53" w:name="_Toc473653957"/>
+      <w:r>
+        <w:t>Ce que j’ai appris</w:t>
+      </w:r>
       <w:bookmarkEnd w:id="53"/>
-    </w:p>
-    <w:p>
-      <w:r>
-        <w:t>Il n’a pas été possible d’implémenter le prototype définit dans le cahier des charges par manque de matériel adéquat. Cependant, les recherches effectuées dans le cadre de ce projet montrent que le protocole OPC UA est</w:t>
-      </w:r>
-      <w:r>
-        <w:t xml:space="preserve"> adapté à cette implémentation. OPC UA </w:t>
-      </w:r>
-      <w:r>
-        <w:t>est très performant et agréable d’utilisation. Ce projet servira de base théorique à une future implémentation réelle.</w:t>
+      <w:r>
+        <w:t xml:space="preserve"> </w:t>
       </w:r>
     </w:p>
     <w:p>
       <w:pPr>
         <w:pStyle w:val="Titre2"/>
       </w:pPr>
-      <w:bookmarkStart w:id="54" w:name="_Toc473653957"/>
-      <w:r>
-        <w:t>Ce que j’ai appris</w:t>
+      <w:bookmarkStart w:id="54" w:name="_Toc473653958"/>
+      <w:r>
+        <w:t>Critique du travail effectué</w:t>
       </w:r>
       <w:bookmarkEnd w:id="54"/>
       <w:r>
@@ -4830,51 +5098,40 @@
     </w:p>
     <w:p>
       <w:pPr>
+        <w:pStyle w:val="Titre1"/>
+      </w:pPr>
+      <w:bookmarkStart w:id="55" w:name="_Toc473653959"/>
+      <w:r>
+        <w:t>Annexes</w:t>
+      </w:r>
+      <w:bookmarkEnd w:id="55"/>
+      <w:r>
+        <w:t xml:space="preserve"> </w:t>
+      </w:r>
+    </w:p>
+    <w:p>
+      <w:pPr>
         <w:pStyle w:val="Titre2"/>
-      </w:pPr>
-      <w:bookmarkStart w:id="55" w:name="_Toc473653958"/>
-      <w:r>
-        <w:t>Critique du travail effectué</w:t>
-      </w:r>
-      <w:bookmarkEnd w:id="55"/>
-      <w:r>
+        <w:rPr>
+          <w:rFonts w:eastAsiaTheme="minorHAnsi"/>
+        </w:rPr>
+      </w:pPr>
+      <w:bookmarkStart w:id="56" w:name="_Toc473653960"/>
+      <w:r>
+        <w:rPr>
+          <w:rFonts w:eastAsiaTheme="minorHAnsi"/>
+        </w:rPr>
+        <w:t>Dépôt du code</w:t>
+      </w:r>
+      <w:bookmarkEnd w:id="56"/>
+      <w:r>
+        <w:rPr>
+          <w:rFonts w:eastAsiaTheme="minorHAnsi"/>
+        </w:rPr>
         <w:t xml:space="preserve"> </w:t>
       </w:r>
-    </w:p>
-    <w:p>
-      <w:pPr>
-        <w:pStyle w:val="Titre1"/>
-      </w:pPr>
-      <w:bookmarkStart w:id="56" w:name="_Toc473653959"/>
-      <w:r>
-        <w:t>Annexes</w:t>
-      </w:r>
-      <w:bookmarkEnd w:id="56"/>
-      <w:r>
-        <w:t xml:space="preserve"> </w:t>
-      </w:r>
-    </w:p>
-    <w:p>
-      <w:pPr>
-        <w:pStyle w:val="Titre2"/>
-        <w:rPr>
-          <w:rFonts w:eastAsiaTheme="minorHAnsi"/>
-        </w:rPr>
-      </w:pPr>
-      <w:bookmarkStart w:id="57" w:name="_Toc473653960"/>
-      <w:r>
-        <w:rPr>
-          <w:rFonts w:eastAsiaTheme="minorHAnsi"/>
-        </w:rPr>
-        <w:t>Dépôt du code</w:t>
-      </w:r>
+      <w:bookmarkStart w:id="57" w:name="_GoBack"/>
       <w:bookmarkEnd w:id="57"/>
-      <w:r>
-        <w:rPr>
-          <w:rFonts w:eastAsiaTheme="minorHAnsi"/>
-        </w:rPr>
-        <w:t xml:space="preserve"> </w:t>
-      </w:r>
     </w:p>
     <w:p>
       <w:pPr>
@@ -4907,6 +5164,7 @@
         <w:rPr>
           <w:rFonts w:eastAsiaTheme="minorHAnsi"/>
         </w:rPr>
+        <w:lastRenderedPageBreak/>
         <w:t>Journal de travail</w:t>
       </w:r>
       <w:r>
@@ -4922,6 +5180,23 @@
         <w:commentReference w:id="59"/>
       </w:r>
       <w:bookmarkEnd w:id="58"/>
+    </w:p>
+    <w:p>
+      <w:pPr>
+        <w:pStyle w:val="Paragraphedeliste"/>
+        <w:numPr>
+          <w:ilvl w:val="0"/>
+          <w:numId w:val="21"/>
+        </w:numPr>
+      </w:pPr>
+      <w:hyperlink r:id="rId15" w:history="1">
+        <w:r>
+          <w:rPr>
+            <w:rStyle w:val="Lienhypertexte"/>
+          </w:rPr>
+          <w:t>https://github.com/thegazou/connected-factory/wiki/Journal-de-travail</w:t>
+        </w:r>
+      </w:hyperlink>
     </w:p>
     <w:p/>
     <w:p>
@@ -4962,7 +5237,7 @@
 
 <file path=word/comments.xml><?xml version="1.0" encoding="utf-8"?>
 <w:comments xmlns:wpc="http://schemas.microsoft.com/office/word/2010/wordprocessingCanvas" xmlns:cx="http://schemas.microsoft.com/office/drawing/2014/chartex" xmlns:cx1="http://schemas.microsoft.com/office/drawing/2015/9/8/chartex" xmlns:cx2="http://schemas.microsoft.com/office/drawing/2015/10/21/chartex" xmlns:mc="http://schemas.openxmlformats.org/markup-compatibility/2006" xmlns:o="urn:schemas-microsoft-com:office:office" xmlns:r="http://schemas.openxmlformats.org/officeDocument/2006/relationships" xmlns:m="http://schemas.openxmlformats.org/officeDocument/2006/math" xmlns:v="urn:schemas-microsoft-com:vml" xmlns:wp14="http://schemas.microsoft.com/office/word/2010/wordprocessingDrawing" xmlns:wp="http://schemas.openxmlformats.org/drawingml/2006/wordprocessingDrawing" xmlns:w10="urn:schemas-microsoft-com:office:word" xmlns:w="http://schemas.openxmlformats.org/wordprocessingml/2006/main" xmlns:w14="http://schemas.microsoft.com/office/word/2010/wordml" xmlns:w15="http://schemas.microsoft.com/office/word/2012/wordml" xmlns:w16se="http://schemas.microsoft.com/office/word/2015/wordml/symex" xmlns:wpg="http://schemas.microsoft.com/office/word/2010/wordprocessingGroup" xmlns:wpi="http://schemas.microsoft.com/office/word/2010/wordprocessingInk" xmlns:wne="http://schemas.microsoft.com/office/word/2006/wordml" xmlns:wps="http://schemas.microsoft.com/office/word/2010/wordprocessingShape" mc:Ignorable="w14 w15 w16se wp14">
-  <w:comment w:id="27" w:author="Nicolas" w:date="2017-01-28T11:25:00Z" w:initials="N">
+  <w:comment w:id="26" w:author="Nicolas" w:date="2017-01-28T11:25:00Z" w:initials="N">
     <w:p>
       <w:pPr>
         <w:pStyle w:val="Commentaire"/>
@@ -5004,7 +5279,7 @@
 
 <file path=word/commentsExtended.xml><?xml version="1.0" encoding="utf-8"?>
 <w15:commentsEx xmlns:wpc="http://schemas.microsoft.com/office/word/2010/wordprocessingCanvas" xmlns:cx="http://schemas.microsoft.com/office/drawing/2014/chartex" xmlns:cx1="http://schemas.microsoft.com/office/drawing/2015/9/8/chartex" xmlns:cx2="http://schemas.microsoft.com/office/drawing/2015/10/21/chartex" xmlns:mc="http://schemas.openxmlformats.org/markup-compatibility/2006" xmlns:o="urn:schemas-microsoft-com:office:office" xmlns:r="http://schemas.openxmlformats.org/officeDocument/2006/relationships" xmlns:m="http://schemas.openxmlformats.org/officeDocument/2006/math" xmlns:v="urn:schemas-microsoft-com:vml" xmlns:wp14="http://schemas.microsoft.com/office/word/2010/wordprocessingDrawing" xmlns:wp="http://schemas.openxmlformats.org/drawingml/2006/wordprocessingDrawing" xmlns:w10="urn:schemas-microsoft-com:office:word" xmlns:w="http://schemas.openxmlformats.org/wordprocessingml/2006/main" xmlns:w14="http://schemas.microsoft.com/office/word/2010/wordml" xmlns:w15="http://schemas.microsoft.com/office/word/2012/wordml" xmlns:w16se="http://schemas.microsoft.com/office/word/2015/wordml/symex" xmlns:wpg="http://schemas.microsoft.com/office/word/2010/wordprocessingGroup" xmlns:wpi="http://schemas.microsoft.com/office/word/2010/wordprocessingInk" xmlns:wne="http://schemas.microsoft.com/office/word/2006/wordml" xmlns:wps="http://schemas.microsoft.com/office/word/2010/wordprocessingShape" mc:Ignorable="w14 w15 w16se wp14">
-  <w15:commentEx w15:paraId="0A09C6C3" w15:done="0"/>
+  <w15:commentEx w15:paraId="0A09C6C3" w15:done="1"/>
   <w15:commentEx w15:paraId="75853DE3" w15:done="0"/>
 </w15:commentsEx>
 </file>
@@ -7560,7 +7835,7 @@
   <w:abstractNum w:abstractNumId="22" w15:restartNumberingAfterBreak="0">
     <w:nsid w:val="5EF807FC"/>
     <w:multiLevelType w:val="hybridMultilevel"/>
-    <w:tmpl w:val="E08E36F8"/>
+    <w:tmpl w:val="A0CAE9DC"/>
     <w:lvl w:ilvl="0" w:tplc="546E7698">
       <w:start w:val="1"/>
       <w:numFmt w:val="bullet"/>
@@ -8680,7 +8955,7 @@
     <w:uiPriority w:val="9"/>
     <w:unhideWhenUsed/>
     <w:qFormat/>
-    <w:rsid w:val="001574FB"/>
+    <w:rsid w:val="000C5F01"/>
     <w:pPr>
       <w:keepNext/>
       <w:keepLines/>
@@ -8688,7 +8963,8 @@
         <w:ilvl w:val="2"/>
         <w:numId w:val="28"/>
       </w:numPr>
-      <w:spacing w:before="40" w:after="0"/>
+      <w:spacing w:before="40" w:after="120"/>
+      <w:ind w:left="1225" w:hanging="505"/>
       <w:outlineLvl w:val="2"/>
     </w:pPr>
     <w:rPr>
@@ -8827,7 +9103,7 @@
     <w:basedOn w:val="Policepardfaut"/>
     <w:link w:val="Titre3"/>
     <w:uiPriority w:val="9"/>
-    <w:rsid w:val="001574FB"/>
+    <w:rsid w:val="000C5F01"/>
     <w:rPr>
       <w:rFonts w:asciiTheme="majorHAnsi" w:eastAsia="Times New Roman" w:hAnsiTheme="majorHAnsi" w:cstheme="majorBidi"/>
       <w:color w:val="1F4D78" w:themeColor="accent1" w:themeShade="7F"/>
@@ -9505,7 +9781,7 @@
 </file>
 
 <file path=customXml/itemProps1.xml><?xml version="1.0" encoding="utf-8"?>
-<ds:datastoreItem xmlns:ds="http://schemas.openxmlformats.org/officeDocument/2006/customXml" ds:itemID="{4CF3A5F2-385C-4702-AAE8-2535BABD39B2}">
+<ds:datastoreItem xmlns:ds="http://schemas.openxmlformats.org/officeDocument/2006/customXml" ds:itemID="{9E7477B2-7200-4867-BFE5-344270B6D1DA}">
   <ds:schemaRefs>
     <ds:schemaRef ds:uri="http://schemas.openxmlformats.org/officeDocument/2006/bibliography"/>
   </ds:schemaRefs>

</xml_diff>